<commit_message>
Added Abstract, Screenshots & Conclusion to SRS
</commit_message>
<xml_diff>
--- a/Documentation/SRS.docx
+++ b/Documentation/SRS.docx
@@ -12,21 +12,13 @@
         <w:jc w:val="center"/>
       </w:pPr>
     </w:p>
-    <w:p>
-      <w:pPr>
+    <w:p/>
+    <w:p>
+      <w:pPr>
+        <w:spacing w:after="0"/>
         <w:jc w:val="center"/>
-      </w:pPr>
-    </w:p>
-    <w:p>
-      <w:pPr>
-        <w:jc w:val="center"/>
-      </w:pPr>
-    </w:p>
-    <w:p>
-      <w:pPr>
-        <w:spacing w:after="0"/>
-        <w:jc w:val="center"/>
-        <w:rPr>
+        <w:rPr>
+          <w:rFonts w:asciiTheme="majorHAnsi" w:hAnsiTheme="majorHAnsi"/>
           <w:b/>
           <w:sz w:val="90"/>
           <w:szCs w:val="90"/>
@@ -34,6 +26,7 @@
       </w:pPr>
       <w:r>
         <w:rPr>
+          <w:rFonts w:asciiTheme="majorHAnsi" w:hAnsiTheme="majorHAnsi"/>
           <w:b/>
           <w:sz w:val="90"/>
           <w:szCs w:val="90"/>
@@ -57,6 +50,7 @@
         <w:spacing w:after="0"/>
         <w:jc w:val="center"/>
         <w:rPr>
+          <w:rFonts w:asciiTheme="majorHAnsi" w:hAnsiTheme="majorHAnsi"/>
           <w:b/>
           <w:sz w:val="48"/>
           <w:szCs w:val="90"/>
@@ -64,6 +58,7 @@
       </w:pPr>
       <w:r>
         <w:rPr>
+          <w:rFonts w:asciiTheme="majorHAnsi" w:hAnsiTheme="majorHAnsi"/>
           <w:b/>
           <w:sz w:val="48"/>
           <w:szCs w:val="90"/>
@@ -257,6 +252,19 @@
           <w:szCs w:val="90"/>
         </w:rPr>
       </w:pPr>
+    </w:p>
+    <w:p>
+      <w:pPr>
+        <w:spacing w:after="0" w:line="240" w:lineRule="auto"/>
+        <w:jc w:val="center"/>
+        <w:rPr>
+          <w:b/>
+          <w:sz w:val="24"/>
+          <w:szCs w:val="90"/>
+        </w:rPr>
+      </w:pPr>
+      <w:bookmarkStart w:id="0" w:name="_GoBack"/>
+      <w:bookmarkEnd w:id="0"/>
     </w:p>
     <w:p>
       <w:pPr>
@@ -1366,7 +1374,6 @@
         <w:tabs>
           <w:tab w:val="left" w:pos="6930"/>
         </w:tabs>
-        <w:spacing w:after="0" w:line="240" w:lineRule="auto"/>
         <w:jc w:val="center"/>
         <w:rPr>
           <w:b/>
@@ -1387,41 +1394,350 @@
           <w:szCs w:val="40"/>
         </w:rPr>
       </w:pPr>
-      <w:r>
-        <w:rPr>
-          <w:b/>
-          <w:sz w:val="40"/>
-          <w:szCs w:val="40"/>
-        </w:rPr>
-        <w:t>Table of Contents</w:t>
-      </w:r>
     </w:p>
     <w:p>
       <w:pPr>
         <w:tabs>
           <w:tab w:val="left" w:pos="6930"/>
         </w:tabs>
-        <w:rPr>
-          <w:b/>
-          <w:szCs w:val="40"/>
-        </w:rPr>
-      </w:pPr>
-    </w:p>
-    <w:p>
-      <w:pPr>
-        <w:pStyle w:val="DefaultText"/>
-        <w:spacing w:after="0"/>
-        <w:rPr>
-          <w:rFonts w:cs="Calibri"/>
-          <w:b/>
-          <w:sz w:val="24"/>
-        </w:rPr>
-      </w:pPr>
-      <w:r>
-        <w:rPr>
-          <w:rFonts w:cs="Calibri"/>
-          <w:b/>
-          <w:sz w:val="24"/>
+        <w:jc w:val="center"/>
+        <w:rPr>
+          <w:rFonts w:asciiTheme="majorHAnsi" w:hAnsiTheme="majorHAnsi"/>
+          <w:b/>
+          <w:sz w:val="48"/>
+          <w:szCs w:val="40"/>
+        </w:rPr>
+      </w:pPr>
+      <w:r>
+        <w:rPr>
+          <w:rFonts w:asciiTheme="majorHAnsi" w:hAnsiTheme="majorHAnsi"/>
+          <w:b/>
+          <w:sz w:val="48"/>
+          <w:szCs w:val="40"/>
+        </w:rPr>
+        <w:t>Abstract</w:t>
+      </w:r>
+    </w:p>
+    <w:p>
+      <w:pPr>
+        <w:jc w:val="center"/>
+        <w:rPr>
+          <w:rFonts w:cstheme="minorHAnsi"/>
+          <w:b/>
+          <w:bCs/>
+          <w:sz w:val="40"/>
+          <w:szCs w:val="40"/>
+        </w:rPr>
+      </w:pPr>
+    </w:p>
+    <w:p>
+      <w:pPr>
+        <w:spacing w:before="240" w:line="360" w:lineRule="auto"/>
+        <w:ind w:firstLine="720"/>
+        <w:jc w:val="both"/>
+        <w:rPr>
+          <w:rFonts w:ascii="Calibri" w:eastAsia="Droid Sans" w:hAnsi="Calibri" w:cs="Calibri"/>
+          <w:kern w:val="3"/>
+          <w:sz w:val="28"/>
+          <w:szCs w:val="40"/>
+          <w:lang w:val="en-US"/>
+        </w:rPr>
+      </w:pPr>
+      <w:r>
+        <w:rPr>
+          <w:rFonts w:ascii="Calibri" w:eastAsia="Droid Sans" w:hAnsi="Calibri" w:cs="Calibri"/>
+          <w:kern w:val="3"/>
+          <w:sz w:val="28"/>
+          <w:szCs w:val="40"/>
+          <w:lang w:val="en-US"/>
+        </w:rPr>
+        <w:t>The game 'Monster Assault' is a 2</w:t>
+      </w:r>
+      <w:r>
+        <w:rPr>
+          <w:rFonts w:ascii="Calibri" w:eastAsia="Droid Sans" w:hAnsi="Calibri" w:cs="Calibri"/>
+          <w:kern w:val="3"/>
+          <w:sz w:val="28"/>
+          <w:szCs w:val="40"/>
+          <w:lang w:val="en-US"/>
+        </w:rPr>
+        <w:t>D-</w:t>
+      </w:r>
+      <w:r>
+        <w:rPr>
+          <w:rFonts w:ascii="Calibri" w:eastAsia="Droid Sans" w:hAnsi="Calibri" w:cs="Calibri"/>
+          <w:kern w:val="3"/>
+          <w:sz w:val="28"/>
+          <w:szCs w:val="40"/>
+          <w:lang w:val="en-US"/>
+        </w:rPr>
+        <w:t>platformer android and desktop game written in JAVA.</w:t>
+      </w:r>
+      <w:r>
+        <w:rPr>
+          <w:rFonts w:ascii="Calibri" w:eastAsia="Droid Sans" w:hAnsi="Calibri" w:cs="Calibri"/>
+          <w:kern w:val="3"/>
+          <w:sz w:val="28"/>
+          <w:szCs w:val="40"/>
+          <w:lang w:val="en-US"/>
+        </w:rPr>
+        <w:t xml:space="preserve"> </w:t>
+      </w:r>
+      <w:r>
+        <w:rPr>
+          <w:rFonts w:ascii="Calibri" w:eastAsia="Droid Sans" w:hAnsi="Calibri" w:cs="Calibri"/>
+          <w:kern w:val="3"/>
+          <w:sz w:val="28"/>
+          <w:szCs w:val="40"/>
+          <w:lang w:val="en-US"/>
+        </w:rPr>
+        <w:t>It</w:t>
+      </w:r>
+      <w:r>
+        <w:rPr>
+          <w:rFonts w:ascii="Calibri" w:eastAsia="Droid Sans" w:hAnsi="Calibri" w:cs="Calibri"/>
+          <w:kern w:val="3"/>
+          <w:sz w:val="28"/>
+          <w:szCs w:val="40"/>
+          <w:lang w:val="en-US"/>
+        </w:rPr>
+        <w:t xml:space="preserve"> i</w:t>
+      </w:r>
+      <w:r>
+        <w:rPr>
+          <w:rFonts w:ascii="Calibri" w:eastAsia="Droid Sans" w:hAnsi="Calibri" w:cs="Calibri"/>
+          <w:kern w:val="3"/>
+          <w:sz w:val="28"/>
+          <w:szCs w:val="40"/>
+          <w:lang w:val="en-US"/>
+        </w:rPr>
+        <w:t>s a simple game where the user is required to move the character 'Bob' using arrow keys or the on-screen touchpad.</w:t>
+      </w:r>
+      <w:r>
+        <w:rPr>
+          <w:rFonts w:ascii="Calibri" w:eastAsia="Droid Sans" w:hAnsi="Calibri" w:cs="Calibri"/>
+          <w:kern w:val="3"/>
+          <w:sz w:val="28"/>
+          <w:szCs w:val="40"/>
+          <w:lang w:val="en-US"/>
+        </w:rPr>
+        <w:t xml:space="preserve"> </w:t>
+      </w:r>
+      <w:r>
+        <w:rPr>
+          <w:rFonts w:ascii="Calibri" w:eastAsia="Droid Sans" w:hAnsi="Calibri" w:cs="Calibri"/>
+          <w:kern w:val="3"/>
+          <w:sz w:val="28"/>
+          <w:szCs w:val="40"/>
+          <w:lang w:val="en-US"/>
+        </w:rPr>
+        <w:t>Bob can jump and fire to dodge hurdles and kill monsters which gain him points.</w:t>
+      </w:r>
+      <w:r>
+        <w:rPr>
+          <w:rFonts w:ascii="Calibri" w:eastAsia="Droid Sans" w:hAnsi="Calibri" w:cs="Calibri"/>
+          <w:kern w:val="3"/>
+          <w:sz w:val="28"/>
+          <w:szCs w:val="40"/>
+          <w:lang w:val="en-US"/>
+        </w:rPr>
+        <w:t xml:space="preserve"> </w:t>
+      </w:r>
+      <w:r>
+        <w:rPr>
+          <w:rFonts w:ascii="Calibri" w:eastAsia="Droid Sans" w:hAnsi="Calibri" w:cs="Calibri"/>
+          <w:kern w:val="3"/>
+          <w:sz w:val="28"/>
+          <w:szCs w:val="40"/>
+          <w:lang w:val="en-US"/>
+        </w:rPr>
+        <w:t>Completing one level takes him to the next.</w:t>
+      </w:r>
+      <w:r>
+        <w:rPr>
+          <w:rFonts w:ascii="Calibri" w:eastAsia="Droid Sans" w:hAnsi="Calibri" w:cs="Calibri"/>
+          <w:kern w:val="3"/>
+          <w:sz w:val="28"/>
+          <w:szCs w:val="40"/>
+          <w:lang w:val="en-US"/>
+        </w:rPr>
+        <w:t xml:space="preserve"> </w:t>
+      </w:r>
+      <w:r>
+        <w:rPr>
+          <w:rFonts w:ascii="Calibri" w:eastAsia="Droid Sans" w:hAnsi="Calibri" w:cs="Calibri"/>
+          <w:kern w:val="3"/>
+          <w:sz w:val="28"/>
+          <w:szCs w:val="40"/>
+          <w:lang w:val="en-US"/>
+        </w:rPr>
+        <w:t xml:space="preserve">This game uses </w:t>
+      </w:r>
+      <w:proofErr w:type="spellStart"/>
+      <w:r>
+        <w:rPr>
+          <w:rFonts w:ascii="Calibri" w:eastAsia="Droid Sans" w:hAnsi="Calibri" w:cs="Calibri"/>
+          <w:kern w:val="3"/>
+          <w:sz w:val="28"/>
+          <w:szCs w:val="40"/>
+          <w:lang w:val="en-US"/>
+        </w:rPr>
+        <w:t>libgdx</w:t>
+      </w:r>
+      <w:proofErr w:type="spellEnd"/>
+      <w:r>
+        <w:rPr>
+          <w:rFonts w:ascii="Calibri" w:eastAsia="Droid Sans" w:hAnsi="Calibri" w:cs="Calibri"/>
+          <w:kern w:val="3"/>
+          <w:sz w:val="28"/>
+          <w:szCs w:val="40"/>
+          <w:lang w:val="en-US"/>
+        </w:rPr>
+        <w:t xml:space="preserve"> game dev</w:t>
+      </w:r>
+      <w:r>
+        <w:rPr>
+          <w:rFonts w:ascii="Calibri" w:eastAsia="Droid Sans" w:hAnsi="Calibri" w:cs="Calibri"/>
+          <w:kern w:val="3"/>
+          <w:sz w:val="28"/>
+          <w:szCs w:val="40"/>
+          <w:lang w:val="en-US"/>
+        </w:rPr>
+        <w:t>elopment framework and O</w:t>
+      </w:r>
+      <w:r>
+        <w:rPr>
+          <w:rFonts w:ascii="Calibri" w:eastAsia="Droid Sans" w:hAnsi="Calibri" w:cs="Calibri"/>
+          <w:kern w:val="3"/>
+          <w:sz w:val="28"/>
+          <w:szCs w:val="40"/>
+          <w:lang w:val="en-US"/>
+        </w:rPr>
+        <w:t>penGL</w:t>
+      </w:r>
+      <w:r>
+        <w:rPr>
+          <w:rFonts w:ascii="Calibri" w:eastAsia="Droid Sans" w:hAnsi="Calibri" w:cs="Calibri"/>
+          <w:kern w:val="3"/>
+          <w:sz w:val="28"/>
+          <w:szCs w:val="40"/>
+          <w:lang w:val="en-US"/>
+        </w:rPr>
+        <w:t xml:space="preserve"> for graphics.</w:t>
+      </w:r>
+    </w:p>
+    <w:p>
+      <w:pPr>
+        <w:rPr>
+          <w:rFonts w:cstheme="minorHAnsi"/>
+          <w:b/>
+          <w:bCs/>
+          <w:sz w:val="40"/>
+          <w:szCs w:val="40"/>
+        </w:rPr>
+      </w:pPr>
+      <w:r>
+        <w:rPr>
+          <w:rFonts w:cstheme="minorHAnsi"/>
+          <w:b/>
+          <w:bCs/>
+          <w:sz w:val="40"/>
+          <w:szCs w:val="40"/>
+        </w:rPr>
+        <w:br w:type="page"/>
+      </w:r>
+    </w:p>
+    <w:p>
+      <w:pPr>
+        <w:tabs>
+          <w:tab w:val="left" w:pos="6930"/>
+        </w:tabs>
+        <w:spacing w:after="0" w:line="240" w:lineRule="auto"/>
+        <w:jc w:val="center"/>
+        <w:rPr>
+          <w:b/>
+          <w:sz w:val="40"/>
+          <w:szCs w:val="40"/>
+        </w:rPr>
+      </w:pPr>
+    </w:p>
+    <w:p>
+      <w:pPr>
+        <w:tabs>
+          <w:tab w:val="left" w:pos="6930"/>
+        </w:tabs>
+        <w:spacing w:after="0" w:line="240" w:lineRule="auto"/>
+        <w:jc w:val="center"/>
+        <w:rPr>
+          <w:b/>
+          <w:sz w:val="40"/>
+          <w:szCs w:val="40"/>
+        </w:rPr>
+      </w:pPr>
+    </w:p>
+    <w:p>
+      <w:pPr>
+        <w:tabs>
+          <w:tab w:val="left" w:pos="6930"/>
+        </w:tabs>
+        <w:spacing w:after="0" w:line="240" w:lineRule="auto"/>
+        <w:jc w:val="center"/>
+        <w:rPr>
+          <w:b/>
+          <w:sz w:val="40"/>
+          <w:szCs w:val="40"/>
+        </w:rPr>
+      </w:pPr>
+    </w:p>
+    <w:p>
+      <w:pPr>
+        <w:tabs>
+          <w:tab w:val="left" w:pos="6930"/>
+        </w:tabs>
+        <w:jc w:val="center"/>
+        <w:rPr>
+          <w:rFonts w:asciiTheme="majorHAnsi" w:hAnsiTheme="majorHAnsi"/>
+          <w:b/>
+          <w:sz w:val="40"/>
+          <w:szCs w:val="40"/>
+        </w:rPr>
+      </w:pPr>
+      <w:r>
+        <w:rPr>
+          <w:rFonts w:asciiTheme="majorHAnsi" w:hAnsiTheme="majorHAnsi"/>
+          <w:b/>
+          <w:sz w:val="40"/>
+          <w:szCs w:val="40"/>
+        </w:rPr>
+        <w:t>Table of Contents</w:t>
+      </w:r>
+    </w:p>
+    <w:p>
+      <w:pPr>
+        <w:tabs>
+          <w:tab w:val="left" w:pos="6930"/>
+        </w:tabs>
+        <w:rPr>
+          <w:b/>
+          <w:szCs w:val="40"/>
+        </w:rPr>
+      </w:pPr>
+    </w:p>
+    <w:p>
+      <w:pPr>
+        <w:pStyle w:val="DefaultText"/>
+        <w:spacing w:after="0"/>
+        <w:rPr>
+          <w:rFonts w:cs="Calibri"/>
+          <w:b/>
+          <w:sz w:val="28"/>
+        </w:rPr>
+      </w:pPr>
+      <w:r>
+        <w:rPr>
+          <w:rFonts w:cs="Calibri"/>
+          <w:b/>
+          <w:sz w:val="28"/>
         </w:rPr>
         <w:t>1. Introduction</w:t>
       </w:r>
@@ -1429,7 +1745,7 @@
         <w:rPr>
           <w:rFonts w:cs="Calibri"/>
           <w:b/>
-          <w:sz w:val="24"/>
+          <w:sz w:val="28"/>
         </w:rPr>
         <w:t>:</w:t>
       </w:r>
@@ -1440,124 +1756,159 @@
         <w:spacing w:after="0"/>
         <w:rPr>
           <w:rFonts w:cs="Calibri"/>
-          <w:sz w:val="24"/>
-        </w:rPr>
-      </w:pPr>
-    </w:p>
-    <w:p>
-      <w:pPr>
-        <w:pStyle w:val="DefaultText"/>
-        <w:spacing w:after="0"/>
-        <w:rPr>
-          <w:rFonts w:cs="Calibri"/>
-          <w:sz w:val="24"/>
-        </w:rPr>
-      </w:pPr>
-      <w:r>
-        <w:rPr>
-          <w:rFonts w:cs="Calibri"/>
-          <w:sz w:val="24"/>
-        </w:rPr>
-        <w:t>1.1 Purpose ………………………………………………………………………………………………………………………………. 4</w:t>
-      </w:r>
-    </w:p>
-    <w:p>
-      <w:pPr>
-        <w:pStyle w:val="DefaultText"/>
-        <w:spacing w:after="0"/>
-        <w:rPr>
-          <w:rFonts w:cs="Calibri"/>
-          <w:sz w:val="24"/>
-        </w:rPr>
-      </w:pPr>
-      <w:r>
-        <w:rPr>
-          <w:rFonts w:cs="Calibri"/>
-          <w:sz w:val="24"/>
+          <w:sz w:val="28"/>
+        </w:rPr>
+      </w:pPr>
+    </w:p>
+    <w:p>
+      <w:pPr>
+        <w:pStyle w:val="DefaultText"/>
+        <w:spacing w:after="0"/>
+        <w:rPr>
+          <w:rFonts w:cs="Calibri"/>
+          <w:sz w:val="28"/>
+        </w:rPr>
+      </w:pPr>
+      <w:r>
+        <w:rPr>
+          <w:rFonts w:cs="Calibri"/>
+          <w:sz w:val="28"/>
+        </w:rPr>
+        <w:t>1.1 Purpose ……………………………</w:t>
+      </w:r>
+      <w:r>
+        <w:rPr>
+          <w:rFonts w:cs="Calibri"/>
+          <w:sz w:val="28"/>
+        </w:rPr>
+        <w:t>……………………………………………………………………………. 5</w:t>
+      </w:r>
+    </w:p>
+    <w:p>
+      <w:pPr>
+        <w:pStyle w:val="DefaultText"/>
+        <w:spacing w:after="0"/>
+        <w:rPr>
+          <w:rFonts w:cs="Calibri"/>
+          <w:sz w:val="28"/>
+        </w:rPr>
+      </w:pPr>
+      <w:r>
+        <w:rPr>
+          <w:rFonts w:cs="Calibri"/>
+          <w:sz w:val="28"/>
         </w:rPr>
         <w:t>1.</w:t>
       </w:r>
       <w:r>
         <w:rPr>
           <w:rFonts w:cs="Calibri"/>
-          <w:sz w:val="24"/>
+          <w:sz w:val="28"/>
         </w:rPr>
         <w:t>2</w:t>
       </w:r>
       <w:r>
         <w:rPr>
           <w:rFonts w:cs="Calibri"/>
-          <w:sz w:val="24"/>
-        </w:rPr>
-        <w:t xml:space="preserve"> Scope ………………………………………………………………………………………………………………………………….. 4</w:t>
-      </w:r>
-    </w:p>
-    <w:p>
-      <w:pPr>
-        <w:pStyle w:val="DefaultText"/>
-        <w:spacing w:after="0"/>
-        <w:rPr>
-          <w:rFonts w:cs="Calibri"/>
-          <w:sz w:val="24"/>
-        </w:rPr>
-      </w:pPr>
-      <w:r>
-        <w:rPr>
-          <w:rFonts w:cs="Calibri"/>
-          <w:sz w:val="24"/>
+          <w:sz w:val="28"/>
+        </w:rPr>
+        <w:t xml:space="preserve"> Scope ………………………………………………</w:t>
+      </w:r>
+      <w:r>
+        <w:rPr>
+          <w:rFonts w:cs="Calibri"/>
+          <w:sz w:val="28"/>
+        </w:rPr>
+        <w:t>..</w:t>
+      </w:r>
+      <w:r>
+        <w:rPr>
+          <w:rFonts w:cs="Calibri"/>
+          <w:sz w:val="28"/>
+        </w:rPr>
+        <w:t>………………………………………………………….. 5</w:t>
+      </w:r>
+    </w:p>
+    <w:p>
+      <w:pPr>
+        <w:pStyle w:val="DefaultText"/>
+        <w:spacing w:after="0"/>
+        <w:rPr>
+          <w:rFonts w:cs="Calibri"/>
+          <w:sz w:val="28"/>
+        </w:rPr>
+      </w:pPr>
+      <w:r>
+        <w:rPr>
+          <w:rFonts w:cs="Calibri"/>
+          <w:sz w:val="28"/>
         </w:rPr>
         <w:t>1.3</w:t>
       </w:r>
       <w:r>
         <w:rPr>
           <w:rFonts w:cs="Calibri"/>
-          <w:sz w:val="24"/>
-        </w:rPr>
-        <w:t xml:space="preserve"> Technologies to be used ……………………………………………………………………………………………………… </w:t>
-      </w:r>
-      <w:r>
-        <w:rPr>
-          <w:rFonts w:cs="Calibri"/>
-          <w:sz w:val="24"/>
-        </w:rPr>
-        <w:t>4</w:t>
-      </w:r>
-    </w:p>
-    <w:p>
-      <w:pPr>
-        <w:pStyle w:val="DefaultText"/>
-        <w:spacing w:after="0"/>
-        <w:rPr>
-          <w:rFonts w:cs="Calibri"/>
-          <w:sz w:val="24"/>
-        </w:rPr>
-      </w:pPr>
-    </w:p>
-    <w:p>
-      <w:pPr>
-        <w:pStyle w:val="DefaultText"/>
-        <w:spacing w:after="0"/>
-        <w:rPr>
-          <w:rFonts w:cs="Calibri"/>
-          <w:sz w:val="24"/>
-        </w:rPr>
-      </w:pPr>
-    </w:p>
-    <w:p>
-      <w:pPr>
-        <w:pStyle w:val="DefaultText"/>
-        <w:spacing w:after="0"/>
-        <w:rPr>
-          <w:rFonts w:cs="Calibri"/>
-          <w:b/>
-          <w:sz w:val="24"/>
-        </w:rPr>
-      </w:pPr>
-      <w:r>
-        <w:rPr>
-          <w:rFonts w:cs="Calibri"/>
-          <w:b/>
-          <w:sz w:val="24"/>
+          <w:sz w:val="28"/>
+        </w:rPr>
+        <w:t xml:space="preserve"> Technologies to be used …………………………………………………………………</w:t>
+      </w:r>
+      <w:r>
+        <w:rPr>
+          <w:rFonts w:cs="Calibri"/>
+          <w:sz w:val="28"/>
+        </w:rPr>
+        <w:t>…………</w:t>
+      </w:r>
+      <w:r>
+        <w:rPr>
+          <w:rFonts w:cs="Calibri"/>
+          <w:sz w:val="28"/>
+        </w:rPr>
+        <w:t xml:space="preserve">…… </w:t>
+      </w:r>
+      <w:r>
+        <w:rPr>
+          <w:rFonts w:cs="Calibri"/>
+          <w:sz w:val="28"/>
+        </w:rPr>
+        <w:t>5</w:t>
+      </w:r>
+    </w:p>
+    <w:p>
+      <w:pPr>
+        <w:pStyle w:val="DefaultText"/>
+        <w:spacing w:after="0"/>
+        <w:rPr>
+          <w:rFonts w:cs="Calibri"/>
+          <w:sz w:val="28"/>
+        </w:rPr>
+      </w:pPr>
+    </w:p>
+    <w:p>
+      <w:pPr>
+        <w:pStyle w:val="DefaultText"/>
+        <w:spacing w:after="0"/>
+        <w:rPr>
+          <w:rFonts w:cs="Calibri"/>
+          <w:sz w:val="28"/>
+        </w:rPr>
+      </w:pPr>
+    </w:p>
+    <w:p>
+      <w:pPr>
+        <w:pStyle w:val="DefaultText"/>
+        <w:spacing w:after="0"/>
+        <w:rPr>
+          <w:rFonts w:cs="Calibri"/>
+          <w:b/>
+          <w:sz w:val="28"/>
+        </w:rPr>
+      </w:pPr>
+      <w:r>
+        <w:rPr>
+          <w:rFonts w:cs="Calibri"/>
+          <w:b/>
+          <w:sz w:val="28"/>
         </w:rPr>
         <w:t>2. Overall Description</w:t>
       </w:r>
@@ -1568,214 +1919,538 @@
         <w:spacing w:after="0"/>
         <w:rPr>
           <w:rFonts w:cs="Calibri"/>
-          <w:sz w:val="24"/>
-        </w:rPr>
-      </w:pPr>
-    </w:p>
-    <w:p>
-      <w:pPr>
-        <w:pStyle w:val="DefaultText"/>
-        <w:spacing w:after="0"/>
-        <w:rPr>
-          <w:rFonts w:cs="Calibri"/>
-          <w:sz w:val="24"/>
-        </w:rPr>
-      </w:pPr>
-      <w:r>
-        <w:rPr>
-          <w:rFonts w:cs="Calibri"/>
-          <w:sz w:val="24"/>
+          <w:sz w:val="28"/>
+        </w:rPr>
+      </w:pPr>
+    </w:p>
+    <w:p>
+      <w:pPr>
+        <w:pStyle w:val="DefaultText"/>
+        <w:spacing w:after="0"/>
+        <w:rPr>
+          <w:rFonts w:cs="Calibri"/>
+          <w:sz w:val="28"/>
+        </w:rPr>
+      </w:pPr>
+      <w:r>
+        <w:rPr>
+          <w:rFonts w:cs="Calibri"/>
+          <w:sz w:val="28"/>
         </w:rPr>
         <w:t>2.1 Product Perspective</w:t>
       </w:r>
       <w:r>
         <w:rPr>
           <w:rFonts w:cs="Calibri"/>
-          <w:sz w:val="24"/>
+          <w:sz w:val="28"/>
         </w:rPr>
         <w:t xml:space="preserve"> </w:t>
       </w:r>
       <w:r>
         <w:rPr>
           <w:rFonts w:cs="Calibri"/>
-          <w:sz w:val="24"/>
+          <w:sz w:val="28"/>
         </w:rPr>
         <w:t>…………………………</w:t>
       </w:r>
       <w:r>
         <w:rPr>
           <w:rFonts w:cs="Calibri"/>
-          <w:sz w:val="24"/>
-        </w:rPr>
-        <w:t>…………………………………………………………………………………</w:t>
-      </w:r>
-      <w:r>
-        <w:rPr>
-          <w:rFonts w:cs="Calibri"/>
-          <w:sz w:val="24"/>
+          <w:sz w:val="28"/>
+        </w:rPr>
+        <w:t>………………………………………………………….</w:t>
+      </w:r>
+      <w:r>
+        <w:rPr>
+          <w:rFonts w:cs="Calibri"/>
+          <w:sz w:val="28"/>
         </w:rPr>
         <w:t>.</w:t>
       </w:r>
       <w:r>
         <w:rPr>
           <w:rFonts w:cs="Calibri"/>
-          <w:sz w:val="24"/>
+          <w:sz w:val="28"/>
         </w:rPr>
         <w:t>.</w:t>
       </w:r>
       <w:r>
         <w:rPr>
           <w:rFonts w:cs="Calibri"/>
-          <w:sz w:val="24"/>
+          <w:sz w:val="28"/>
         </w:rPr>
         <w:t xml:space="preserve"> </w:t>
       </w:r>
       <w:r>
         <w:rPr>
           <w:rFonts w:cs="Calibri"/>
-          <w:sz w:val="24"/>
-        </w:rPr>
-        <w:t>7</w:t>
-      </w:r>
-    </w:p>
-    <w:p>
-      <w:pPr>
-        <w:pStyle w:val="DefaultText"/>
-        <w:spacing w:after="0"/>
-        <w:rPr>
-          <w:rFonts w:cs="Calibri"/>
-          <w:sz w:val="24"/>
-        </w:rPr>
-      </w:pPr>
-      <w:r>
-        <w:rPr>
-          <w:rFonts w:cs="Calibri"/>
-          <w:sz w:val="24"/>
+          <w:sz w:val="28"/>
+        </w:rPr>
+        <w:t>8</w:t>
+      </w:r>
+    </w:p>
+    <w:p>
+      <w:pPr>
+        <w:pStyle w:val="DefaultText"/>
+        <w:spacing w:after="0"/>
+        <w:rPr>
+          <w:rFonts w:cs="Calibri"/>
+          <w:sz w:val="28"/>
+        </w:rPr>
+      </w:pPr>
+      <w:r>
+        <w:rPr>
+          <w:rFonts w:cs="Calibri"/>
+          <w:sz w:val="28"/>
         </w:rPr>
         <w:t>2.2 Software Interface …………………………</w:t>
       </w:r>
       <w:r>
         <w:rPr>
           <w:rFonts w:cs="Calibri"/>
-          <w:sz w:val="24"/>
-        </w:rPr>
-        <w:t>…………………………………………………………………………………....</w:t>
-      </w:r>
-      <w:r>
-        <w:rPr>
-          <w:rFonts w:cs="Calibri"/>
-          <w:sz w:val="24"/>
+          <w:sz w:val="28"/>
+        </w:rPr>
+        <w:t>………</w:t>
+      </w:r>
+      <w:r>
+        <w:rPr>
+          <w:rFonts w:cs="Calibri"/>
+          <w:sz w:val="28"/>
+        </w:rPr>
+        <w:t>……………………………………………………..</w:t>
+      </w:r>
+      <w:r>
+        <w:rPr>
+          <w:rFonts w:cs="Calibri"/>
+          <w:sz w:val="28"/>
         </w:rPr>
         <w:t xml:space="preserve"> </w:t>
       </w:r>
       <w:r>
         <w:rPr>
           <w:rFonts w:cs="Calibri"/>
-          <w:sz w:val="24"/>
-        </w:rPr>
-        <w:t>8</w:t>
-      </w:r>
-    </w:p>
-    <w:p>
-      <w:pPr>
-        <w:pStyle w:val="DefaultText"/>
-        <w:spacing w:after="0"/>
-        <w:rPr>
-          <w:rFonts w:cs="Calibri"/>
-          <w:sz w:val="24"/>
-        </w:rPr>
-      </w:pPr>
-      <w:r>
-        <w:rPr>
-          <w:rFonts w:cs="Calibri"/>
-          <w:sz w:val="24"/>
+          <w:sz w:val="28"/>
+        </w:rPr>
+        <w:t>9</w:t>
+      </w:r>
+    </w:p>
+    <w:p>
+      <w:pPr>
+        <w:pStyle w:val="DefaultText"/>
+        <w:spacing w:after="0"/>
+        <w:rPr>
+          <w:rFonts w:cs="Calibri"/>
+          <w:sz w:val="28"/>
+        </w:rPr>
+      </w:pPr>
+      <w:r>
+        <w:rPr>
+          <w:rFonts w:cs="Calibri"/>
+          <w:sz w:val="28"/>
         </w:rPr>
         <w:t>2.3 Hardware Interface</w:t>
       </w:r>
       <w:r>
         <w:rPr>
           <w:rFonts w:cs="Calibri"/>
-          <w:sz w:val="24"/>
+          <w:sz w:val="28"/>
         </w:rPr>
         <w:t xml:space="preserve"> </w:t>
       </w:r>
       <w:r>
         <w:rPr>
           <w:rFonts w:cs="Calibri"/>
-          <w:sz w:val="24"/>
-        </w:rPr>
-        <w:t>……………………………………………………………………………………………………………</w:t>
-      </w:r>
-      <w:r>
-        <w:rPr>
-          <w:rFonts w:cs="Calibri"/>
-          <w:sz w:val="24"/>
+          <w:sz w:val="28"/>
+        </w:rPr>
+        <w:t>………………………</w:t>
+      </w:r>
+      <w:r>
+        <w:rPr>
+          <w:rFonts w:cs="Calibri"/>
+          <w:sz w:val="28"/>
+        </w:rPr>
+        <w:t>…………………………………………………………….</w:t>
+      </w:r>
+      <w:r>
+        <w:rPr>
+          <w:rFonts w:cs="Calibri"/>
+          <w:sz w:val="28"/>
         </w:rPr>
         <w:t>…</w:t>
       </w:r>
       <w:r>
         <w:rPr>
           <w:rFonts w:cs="Calibri"/>
-          <w:sz w:val="24"/>
+          <w:sz w:val="28"/>
         </w:rPr>
         <w:t xml:space="preserve"> </w:t>
       </w:r>
       <w:r>
         <w:rPr>
           <w:rFonts w:cs="Calibri"/>
-          <w:sz w:val="24"/>
-        </w:rPr>
-        <w:t>8</w:t>
-      </w:r>
-    </w:p>
-    <w:p>
-      <w:pPr>
-        <w:pStyle w:val="DefaultText"/>
-        <w:spacing w:after="0"/>
-        <w:rPr>
-          <w:rFonts w:cs="Calibri"/>
-          <w:sz w:val="24"/>
-        </w:rPr>
-      </w:pPr>
-      <w:r>
-        <w:rPr>
-          <w:rFonts w:cs="Calibri"/>
-          <w:sz w:val="24"/>
+          <w:sz w:val="28"/>
+        </w:rPr>
+        <w:t>9</w:t>
+      </w:r>
+    </w:p>
+    <w:p>
+      <w:pPr>
+        <w:pStyle w:val="DefaultText"/>
+        <w:spacing w:after="0"/>
+        <w:rPr>
+          <w:rFonts w:cs="Calibri"/>
+          <w:sz w:val="28"/>
+        </w:rPr>
+      </w:pPr>
+      <w:r>
+        <w:rPr>
+          <w:rFonts w:cs="Calibri"/>
+          <w:sz w:val="28"/>
         </w:rPr>
         <w:t>2.4</w:t>
       </w:r>
       <w:r>
         <w:rPr>
           <w:rFonts w:cs="Calibri"/>
-          <w:sz w:val="24"/>
-        </w:rPr>
-        <w:t xml:space="preserve"> Constraints …………………………………………………………………………………………………………………………</w:t>
-      </w:r>
-      <w:r>
-        <w:rPr>
-          <w:rFonts w:cs="Calibri"/>
-          <w:sz w:val="24"/>
+          <w:sz w:val="28"/>
+        </w:rPr>
+        <w:t xml:space="preserve"> Constraints ……………………………………</w:t>
+      </w:r>
+      <w:r>
+        <w:rPr>
+          <w:rFonts w:cs="Calibri"/>
+          <w:sz w:val="28"/>
+        </w:rPr>
+        <w:t>……………………………………………………………</w:t>
+      </w:r>
+      <w:r>
+        <w:rPr>
+          <w:rFonts w:cs="Calibri"/>
+          <w:sz w:val="28"/>
         </w:rPr>
         <w:t>.</w:t>
       </w:r>
       <w:r>
         <w:rPr>
           <w:rFonts w:cs="Calibri"/>
-          <w:sz w:val="24"/>
+          <w:sz w:val="28"/>
+        </w:rPr>
+        <w:t xml:space="preserve"> </w:t>
+      </w:r>
+      <w:r>
+        <w:rPr>
+          <w:rFonts w:cs="Calibri"/>
+          <w:sz w:val="28"/>
+        </w:rPr>
+        <w:t>10</w:t>
+      </w:r>
+    </w:p>
+    <w:p>
+      <w:pPr>
+        <w:pStyle w:val="DefaultText"/>
+        <w:spacing w:after="0"/>
+        <w:rPr>
+          <w:rFonts w:cs="Calibri"/>
+          <w:sz w:val="28"/>
+        </w:rPr>
+      </w:pPr>
+      <w:r>
+        <w:rPr>
+          <w:rFonts w:cs="Calibri"/>
+          <w:sz w:val="28"/>
+        </w:rPr>
+        <w:t>2.</w:t>
+      </w:r>
+      <w:r>
+        <w:rPr>
+          <w:rFonts w:cs="Calibri"/>
+          <w:sz w:val="28"/>
+        </w:rPr>
+        <w:t>5</w:t>
+      </w:r>
+      <w:r>
+        <w:rPr>
+          <w:rFonts w:cs="Calibri"/>
+          <w:sz w:val="28"/>
+        </w:rPr>
+        <w:t xml:space="preserve"> </w:t>
+      </w:r>
+      <w:r>
+        <w:rPr>
+          <w:rFonts w:cs="Calibri"/>
+          <w:sz w:val="28"/>
+        </w:rPr>
+        <w:t>Use-Case Model</w:t>
+      </w:r>
+      <w:r>
+        <w:rPr>
+          <w:rFonts w:cs="Calibri"/>
+          <w:sz w:val="28"/>
+        </w:rPr>
+        <w:t xml:space="preserve"> </w:t>
+      </w:r>
+      <w:r>
+        <w:rPr>
+          <w:rFonts w:cs="Calibri"/>
+          <w:sz w:val="28"/>
+        </w:rPr>
+        <w:t>………….</w:t>
+      </w:r>
+      <w:r>
+        <w:rPr>
+          <w:rFonts w:cs="Calibri"/>
+          <w:sz w:val="28"/>
+        </w:rPr>
+        <w:t>..</w:t>
+      </w:r>
+      <w:r>
+        <w:rPr>
+          <w:rFonts w:cs="Calibri"/>
+          <w:sz w:val="28"/>
+        </w:rPr>
+        <w:t>…………………………</w:t>
+      </w:r>
+      <w:r>
+        <w:rPr>
+          <w:rFonts w:cs="Calibri"/>
+          <w:sz w:val="28"/>
+        </w:rPr>
+        <w:t>…………………………………………………</w:t>
+      </w:r>
+      <w:r>
+        <w:rPr>
+          <w:rFonts w:cs="Calibri"/>
+          <w:sz w:val="28"/>
+        </w:rPr>
+        <w:t>. 10</w:t>
+      </w:r>
+    </w:p>
+    <w:p>
+      <w:pPr>
+        <w:pStyle w:val="DefaultText"/>
+        <w:spacing w:after="0"/>
+        <w:rPr>
+          <w:rFonts w:cs="Calibri"/>
+          <w:sz w:val="28"/>
+        </w:rPr>
+      </w:pPr>
+      <w:r>
+        <w:rPr>
+          <w:rFonts w:cs="Calibri"/>
+          <w:sz w:val="28"/>
+        </w:rPr>
+        <w:t>2.6</w:t>
+      </w:r>
+      <w:r>
+        <w:rPr>
+          <w:rFonts w:cs="Calibri"/>
+          <w:sz w:val="28"/>
+        </w:rPr>
+        <w:t xml:space="preserve"> Class Diagram …………………………………</w:t>
+      </w:r>
+      <w:r>
+        <w:rPr>
+          <w:rFonts w:cs="Calibri"/>
+          <w:sz w:val="28"/>
+        </w:rPr>
+        <w:t>……………………………………………………………</w:t>
+      </w:r>
+      <w:r>
+        <w:rPr>
+          <w:rFonts w:cs="Calibri"/>
+          <w:sz w:val="28"/>
+        </w:rPr>
+        <w:t xml:space="preserve"> 12</w:t>
+      </w:r>
+    </w:p>
+    <w:p>
+      <w:pPr>
+        <w:pStyle w:val="DefaultText"/>
+        <w:spacing w:after="0"/>
+        <w:rPr>
+          <w:rFonts w:cs="Calibri"/>
+          <w:sz w:val="28"/>
+        </w:rPr>
+      </w:pPr>
+      <w:r>
+        <w:rPr>
+          <w:rFonts w:cs="Calibri"/>
+          <w:sz w:val="28"/>
+        </w:rPr>
+        <w:t>2.7</w:t>
+      </w:r>
+      <w:r>
+        <w:rPr>
+          <w:rFonts w:cs="Calibri"/>
+          <w:sz w:val="28"/>
+        </w:rPr>
+        <w:t xml:space="preserve"> Sequence Diagrams ……………………</w:t>
+      </w:r>
+      <w:r>
+        <w:rPr>
+          <w:rFonts w:cs="Calibri"/>
+          <w:sz w:val="28"/>
+        </w:rPr>
+        <w:t>………………………………………………………………..</w:t>
+      </w:r>
+      <w:r>
+        <w:rPr>
+          <w:rFonts w:cs="Calibri"/>
+          <w:sz w:val="28"/>
+        </w:rPr>
+        <w:t xml:space="preserve"> 13</w:t>
+      </w:r>
+    </w:p>
+    <w:p>
+      <w:pPr>
+        <w:pStyle w:val="DefaultText"/>
+        <w:spacing w:after="0"/>
+        <w:rPr>
+          <w:rFonts w:cs="Calibri"/>
+          <w:sz w:val="28"/>
+        </w:rPr>
+      </w:pPr>
+    </w:p>
+    <w:p>
+      <w:pPr>
+        <w:pStyle w:val="DefaultText"/>
+        <w:spacing w:after="0"/>
+        <w:rPr>
+          <w:rFonts w:cs="Calibri"/>
+          <w:sz w:val="28"/>
+        </w:rPr>
+      </w:pPr>
+    </w:p>
+    <w:p>
+      <w:pPr>
+        <w:pStyle w:val="DefaultText"/>
+        <w:spacing w:after="0"/>
+        <w:rPr>
+          <w:rFonts w:cs="Calibri"/>
+          <w:sz w:val="28"/>
+        </w:rPr>
+      </w:pPr>
+      <w:r>
+        <w:rPr>
+          <w:rFonts w:cs="Calibri"/>
+          <w:b/>
+          <w:sz w:val="28"/>
+        </w:rPr>
+        <w:t xml:space="preserve">3. Sample </w:t>
+      </w:r>
+      <w:proofErr w:type="gramStart"/>
+      <w:r>
+        <w:rPr>
+          <w:rFonts w:cs="Calibri"/>
+          <w:b/>
+          <w:sz w:val="28"/>
+        </w:rPr>
+        <w:t>Screenshots</w:t>
+      </w:r>
+      <w:r>
+        <w:rPr>
+          <w:rFonts w:cs="Calibri"/>
+          <w:sz w:val="28"/>
+        </w:rPr>
+        <w:t xml:space="preserve"> ...........................................................................</w:t>
+      </w:r>
+      <w:r>
+        <w:rPr>
+          <w:rFonts w:cs="Calibri"/>
+          <w:sz w:val="28"/>
+        </w:rPr>
+        <w:t>..............</w:t>
+      </w:r>
+      <w:proofErr w:type="gramEnd"/>
+      <w:r>
+        <w:rPr>
+          <w:rFonts w:cs="Calibri"/>
+          <w:sz w:val="28"/>
+        </w:rPr>
+        <w:t xml:space="preserve"> 1</w:t>
+      </w:r>
+      <w:r>
+        <w:rPr>
+          <w:rFonts w:cs="Calibri"/>
+          <w:sz w:val="28"/>
+        </w:rPr>
+        <w:t>6</w:t>
+      </w:r>
+    </w:p>
+    <w:p>
+      <w:pPr>
+        <w:pStyle w:val="DefaultText"/>
+        <w:spacing w:after="0"/>
+        <w:rPr>
+          <w:rFonts w:cs="Calibri"/>
+          <w:sz w:val="28"/>
+        </w:rPr>
+      </w:pPr>
+      <w:r>
+        <w:rPr>
+          <w:rFonts w:cs="Calibri"/>
+          <w:b/>
+          <w:sz w:val="28"/>
+        </w:rPr>
+        <w:t>4. Conclusion</w:t>
+      </w:r>
+      <w:r>
+        <w:rPr>
+          <w:rFonts w:cs="Calibri"/>
+          <w:b/>
+          <w:sz w:val="28"/>
+        </w:rPr>
+        <w:t xml:space="preserve"> and Future </w:t>
+      </w:r>
+      <w:proofErr w:type="gramStart"/>
+      <w:r>
+        <w:rPr>
+          <w:rFonts w:cs="Calibri"/>
+          <w:b/>
+          <w:sz w:val="28"/>
+        </w:rPr>
+        <w:t>Work</w:t>
+      </w:r>
+      <w:r>
+        <w:rPr>
+          <w:rFonts w:cs="Calibri"/>
+          <w:sz w:val="28"/>
+        </w:rPr>
+        <w:t xml:space="preserve"> </w:t>
+      </w:r>
+      <w:r>
+        <w:rPr>
+          <w:rFonts w:cs="Calibri"/>
+          <w:sz w:val="28"/>
+        </w:rPr>
+        <w:t>..</w:t>
+      </w:r>
+      <w:proofErr w:type="gramEnd"/>
+      <w:r>
+        <w:rPr>
+          <w:rFonts w:cs="Calibri"/>
+          <w:sz w:val="28"/>
+        </w:rPr>
+        <w:t>…………………………………………………………………….</w:t>
+      </w:r>
+      <w:r>
+        <w:rPr>
+          <w:rFonts w:cs="Calibri"/>
+          <w:sz w:val="28"/>
         </w:rPr>
         <w:t>.</w:t>
       </w:r>
       <w:r>
         <w:rPr>
           <w:rFonts w:cs="Calibri"/>
-          <w:sz w:val="24"/>
-        </w:rPr>
-        <w:t xml:space="preserve"> </w:t>
-      </w:r>
-      <w:r>
-        <w:rPr>
-          <w:rFonts w:cs="Calibri"/>
-          <w:sz w:val="24"/>
+          <w:sz w:val="28"/>
+        </w:rPr>
+        <w:t xml:space="preserve"> 1</w:t>
+      </w:r>
+      <w:r>
+        <w:rPr>
+          <w:rFonts w:cs="Calibri"/>
+          <w:sz w:val="28"/>
         </w:rPr>
         <w:t>9</w:t>
       </w:r>
@@ -1786,318 +2461,44 @@
         <w:spacing w:after="0"/>
         <w:rPr>
           <w:rFonts w:cs="Calibri"/>
-          <w:sz w:val="24"/>
-        </w:rPr>
-      </w:pPr>
-      <w:r>
-        <w:rPr>
-          <w:rFonts w:cs="Calibri"/>
-          <w:sz w:val="24"/>
-        </w:rPr>
-        <w:t>2.</w:t>
-      </w:r>
-      <w:r>
-        <w:rPr>
-          <w:rFonts w:cs="Calibri"/>
-          <w:sz w:val="24"/>
-        </w:rPr>
-        <w:t>5</w:t>
-      </w:r>
-      <w:r>
-        <w:rPr>
-          <w:rFonts w:cs="Calibri"/>
-          <w:sz w:val="24"/>
-        </w:rPr>
-        <w:t xml:space="preserve"> </w:t>
-      </w:r>
-      <w:r>
-        <w:rPr>
-          <w:rFonts w:cs="Calibri"/>
-          <w:sz w:val="24"/>
-        </w:rPr>
-        <w:t>Use-Case Model</w:t>
-      </w:r>
-      <w:r>
-        <w:rPr>
-          <w:rFonts w:cs="Calibri"/>
-          <w:sz w:val="24"/>
-        </w:rPr>
-        <w:t xml:space="preserve"> </w:t>
-      </w:r>
-      <w:r>
-        <w:rPr>
-          <w:rFonts w:cs="Calibri"/>
-          <w:sz w:val="24"/>
-        </w:rPr>
-        <w:t>………….</w:t>
-      </w:r>
-      <w:r>
-        <w:rPr>
-          <w:rFonts w:cs="Calibri"/>
-          <w:sz w:val="24"/>
+          <w:sz w:val="28"/>
+        </w:rPr>
+      </w:pPr>
+      <w:r>
+        <w:rPr>
+          <w:rFonts w:cs="Calibri"/>
+          <w:b/>
+          <w:sz w:val="28"/>
+        </w:rPr>
+        <w:t>5. References</w:t>
+      </w:r>
+      <w:r>
+        <w:rPr>
+          <w:rFonts w:cs="Calibri"/>
+          <w:sz w:val="28"/>
+        </w:rPr>
+        <w:t xml:space="preserve"> …………………………</w:t>
+      </w:r>
+      <w:r>
+        <w:rPr>
+          <w:rFonts w:cs="Calibri"/>
+          <w:sz w:val="28"/>
+        </w:rPr>
+        <w:t>………………………………………………………………………</w:t>
+      </w:r>
+      <w:r>
+        <w:rPr>
+          <w:rFonts w:cs="Calibri"/>
+          <w:sz w:val="28"/>
         </w:rPr>
         <w:t>..</w:t>
       </w:r>
       <w:r>
         <w:rPr>
           <w:rFonts w:cs="Calibri"/>
-          <w:sz w:val="24"/>
-        </w:rPr>
-        <w:t>…………………………</w:t>
-      </w:r>
-      <w:r>
-        <w:rPr>
-          <w:rFonts w:cs="Calibri"/>
-          <w:sz w:val="24"/>
-        </w:rPr>
-        <w:t>…………………………………………………………………………</w:t>
-      </w:r>
-      <w:r>
-        <w:rPr>
-          <w:rFonts w:cs="Calibri"/>
-          <w:sz w:val="24"/>
-        </w:rPr>
-        <w:t>.. 9</w:t>
-      </w:r>
-    </w:p>
-    <w:p>
-      <w:pPr>
-        <w:pStyle w:val="DefaultText"/>
-        <w:spacing w:after="0"/>
-        <w:rPr>
-          <w:rFonts w:cs="Calibri"/>
-          <w:sz w:val="24"/>
-        </w:rPr>
-      </w:pPr>
-      <w:r>
-        <w:rPr>
-          <w:rFonts w:cs="Calibri"/>
-          <w:sz w:val="24"/>
-        </w:rPr>
-        <w:t>2.6</w:t>
-      </w:r>
-      <w:r>
-        <w:rPr>
-          <w:rFonts w:cs="Calibri"/>
-          <w:sz w:val="24"/>
-        </w:rPr>
-        <w:t xml:space="preserve"> Class Diagram …………………………………………………………………………………………………………………….</w:t>
-      </w:r>
-      <w:r>
-        <w:rPr>
-          <w:rFonts w:cs="Calibri"/>
-          <w:sz w:val="24"/>
-        </w:rPr>
-        <w:t xml:space="preserve"> 11</w:t>
-      </w:r>
-    </w:p>
-    <w:p>
-      <w:pPr>
-        <w:pStyle w:val="DefaultText"/>
-        <w:spacing w:after="0"/>
-        <w:rPr>
-          <w:rFonts w:cs="Calibri"/>
-          <w:sz w:val="24"/>
-        </w:rPr>
-      </w:pPr>
-      <w:r>
-        <w:rPr>
-          <w:rFonts w:cs="Calibri"/>
-          <w:sz w:val="24"/>
-        </w:rPr>
-        <w:t>2.7</w:t>
-      </w:r>
-      <w:r>
-        <w:rPr>
-          <w:rFonts w:cs="Calibri"/>
-          <w:sz w:val="24"/>
-        </w:rPr>
-        <w:t xml:space="preserve"> Sequence Diagrams …………………………………………………………………………………………………………</w:t>
-      </w:r>
-      <w:r>
-        <w:rPr>
-          <w:rFonts w:cs="Calibri"/>
-          <w:sz w:val="24"/>
-        </w:rPr>
-        <w:t>… 12</w:t>
-      </w:r>
-    </w:p>
-    <w:p>
-      <w:pPr>
-        <w:pStyle w:val="DefaultText"/>
-        <w:spacing w:after="0"/>
-        <w:rPr>
-          <w:rFonts w:cs="Calibri"/>
-          <w:sz w:val="24"/>
-        </w:rPr>
-      </w:pPr>
-    </w:p>
-    <w:p>
-      <w:pPr>
-        <w:pStyle w:val="DefaultText"/>
-        <w:spacing w:after="0"/>
-        <w:rPr>
-          <w:rFonts w:cs="Calibri"/>
-          <w:sz w:val="24"/>
-        </w:rPr>
-      </w:pPr>
-    </w:p>
-    <w:p>
-      <w:pPr>
-        <w:pStyle w:val="DefaultText"/>
-        <w:spacing w:after="0"/>
-        <w:rPr>
-          <w:rFonts w:cs="Calibri"/>
-          <w:sz w:val="24"/>
-        </w:rPr>
-      </w:pPr>
-      <w:r>
-        <w:rPr>
-          <w:rFonts w:cs="Calibri"/>
-          <w:b/>
-          <w:sz w:val="24"/>
-        </w:rPr>
-        <w:t>3</w:t>
-      </w:r>
-      <w:r>
-        <w:rPr>
-          <w:rFonts w:cs="Calibri"/>
-          <w:b/>
-          <w:sz w:val="24"/>
-        </w:rPr>
-        <w:t xml:space="preserve">. Sample </w:t>
-      </w:r>
-      <w:proofErr w:type="gramStart"/>
-      <w:r>
-        <w:rPr>
-          <w:rFonts w:cs="Calibri"/>
-          <w:b/>
-          <w:sz w:val="24"/>
-        </w:rPr>
-        <w:t>Screenshots</w:t>
-      </w:r>
-      <w:r>
-        <w:rPr>
-          <w:rFonts w:cs="Calibri"/>
-          <w:sz w:val="24"/>
-        </w:rPr>
-        <w:t xml:space="preserve"> ...........................................................................................................</w:t>
-      </w:r>
-      <w:r>
-        <w:rPr>
-          <w:rFonts w:cs="Calibri"/>
-          <w:sz w:val="24"/>
-        </w:rPr>
-        <w:t>......</w:t>
-      </w:r>
-      <w:proofErr w:type="gramEnd"/>
-      <w:r>
-        <w:rPr>
-          <w:rFonts w:cs="Calibri"/>
-          <w:sz w:val="24"/>
-        </w:rPr>
-        <w:t xml:space="preserve"> 1</w:t>
-      </w:r>
-      <w:r>
-        <w:rPr>
-          <w:rFonts w:cs="Calibri"/>
-          <w:sz w:val="24"/>
-        </w:rPr>
-        <w:t>5</w:t>
-      </w:r>
-    </w:p>
-    <w:p>
-      <w:pPr>
-        <w:pStyle w:val="DefaultText"/>
-        <w:spacing w:after="0"/>
-        <w:rPr>
-          <w:rFonts w:cs="Calibri"/>
-          <w:sz w:val="24"/>
-        </w:rPr>
-      </w:pPr>
-      <w:r>
-        <w:rPr>
-          <w:rFonts w:cs="Calibri"/>
-          <w:b/>
-          <w:sz w:val="24"/>
-        </w:rPr>
-        <w:t>4</w:t>
-      </w:r>
-      <w:r>
-        <w:rPr>
-          <w:rFonts w:cs="Calibri"/>
-          <w:b/>
-          <w:sz w:val="24"/>
-        </w:rPr>
-        <w:t>. Conclusion</w:t>
-      </w:r>
-      <w:r>
-        <w:rPr>
-          <w:rFonts w:cs="Calibri"/>
-          <w:sz w:val="24"/>
-        </w:rPr>
-        <w:t xml:space="preserve"> ………………………………………………………………………………………………………………</w:t>
-      </w:r>
-      <w:r>
-        <w:rPr>
-          <w:rFonts w:cs="Calibri"/>
-          <w:sz w:val="24"/>
-        </w:rPr>
-        <w:t>…………..</w:t>
-      </w:r>
-      <w:r>
-        <w:rPr>
-          <w:rFonts w:cs="Calibri"/>
-          <w:sz w:val="24"/>
-        </w:rPr>
-        <w:t xml:space="preserve"> 16</w:t>
-      </w:r>
-    </w:p>
-    <w:p>
-      <w:pPr>
-        <w:pStyle w:val="DefaultText"/>
-        <w:spacing w:after="0"/>
-        <w:rPr>
-          <w:rFonts w:cs="Calibri"/>
-          <w:sz w:val="24"/>
-        </w:rPr>
-      </w:pPr>
-      <w:r>
-        <w:rPr>
-          <w:rFonts w:cs="Calibri"/>
-          <w:b/>
-          <w:sz w:val="24"/>
-        </w:rPr>
-        <w:t>5</w:t>
-      </w:r>
-      <w:r>
-        <w:rPr>
-          <w:rFonts w:cs="Calibri"/>
-          <w:b/>
-          <w:sz w:val="24"/>
-        </w:rPr>
-        <w:t>. References</w:t>
-      </w:r>
-      <w:r>
-        <w:rPr>
-          <w:rFonts w:cs="Calibri"/>
-          <w:sz w:val="24"/>
-        </w:rPr>
-        <w:t xml:space="preserve"> ………………………………………………………………………………………………………………</w:t>
-      </w:r>
-      <w:r>
-        <w:rPr>
-          <w:rFonts w:cs="Calibri"/>
-          <w:sz w:val="24"/>
-        </w:rPr>
-        <w:t>…………..</w:t>
-      </w:r>
-      <w:r>
-        <w:rPr>
-          <w:rFonts w:cs="Calibri"/>
-          <w:sz w:val="24"/>
-        </w:rPr>
-        <w:t xml:space="preserve"> 17</w:t>
+          <w:sz w:val="28"/>
+        </w:rPr>
+        <w:t xml:space="preserve"> 20</w:t>
       </w:r>
     </w:p>
     <w:p>
@@ -2140,7 +2541,7 @@
         <w:spacing w:after="0"/>
         <w:jc w:val="center"/>
         <w:rPr>
-          <w:rFonts w:cs="Calibri"/>
+          <w:rFonts w:asciiTheme="majorHAnsi" w:hAnsiTheme="majorHAnsi" w:cs="Calibri"/>
           <w:b/>
           <w:sz w:val="40"/>
           <w:szCs w:val="40"/>
@@ -2148,7 +2549,7 @@
       </w:pPr>
       <w:r>
         <w:rPr>
-          <w:rFonts w:cs="Calibri"/>
+          <w:rFonts w:asciiTheme="majorHAnsi" w:hAnsiTheme="majorHAnsi" w:cs="Calibri"/>
           <w:b/>
           <w:sz w:val="40"/>
           <w:szCs w:val="40"/>
@@ -2764,46 +3165,6 @@
           <w:szCs w:val="40"/>
         </w:rPr>
       </w:pPr>
-      <w:r>
-        <w:rPr>
-          <w:rFonts w:cs="Calibri"/>
-          <w:sz w:val="24"/>
-          <w:szCs w:val="40"/>
-        </w:rPr>
-        <w:t>Android applications are written in java programming language. Android is available as open source for developers to develop applications which can be further used for selling in android market. There are around 200000 applications developed for android with over 3 billion+ downloads. Android relies on Linux version 2.6 for core system services such as security, memory management, process management, network stack, and driver model.</w:t>
-      </w:r>
-    </w:p>
-    <w:p>
-      <w:pPr>
-        <w:pStyle w:val="DefaultText"/>
-        <w:spacing w:after="0"/>
-        <w:jc w:val="both"/>
-        <w:rPr>
-          <w:rFonts w:cs="Calibri"/>
-          <w:sz w:val="24"/>
-          <w:szCs w:val="40"/>
-        </w:rPr>
-      </w:pPr>
-    </w:p>
-    <w:p>
-      <w:pPr>
-        <w:pStyle w:val="DefaultText"/>
-        <w:spacing w:after="0"/>
-        <w:jc w:val="both"/>
-        <w:rPr>
-          <w:b/>
-          <w:bCs/>
-          <w:sz w:val="28"/>
-        </w:rPr>
-      </w:pPr>
-      <w:r>
-        <w:rPr>
-          <w:b/>
-          <w:bCs/>
-          <w:sz w:val="28"/>
-        </w:rPr>
-        <w:t>1.3.3 Eclipse:</w:t>
-      </w:r>
     </w:p>
     <w:p>
       <w:pPr>
@@ -2812,10 +3173,51 @@
         <w:ind w:firstLine="720"/>
         <w:jc w:val="both"/>
         <w:rPr>
-          <w:bCs/>
-          <w:sz w:val="24"/>
-        </w:rPr>
-      </w:pPr>
+          <w:rFonts w:cs="Calibri"/>
+          <w:sz w:val="24"/>
+          <w:szCs w:val="40"/>
+        </w:rPr>
+      </w:pPr>
+      <w:r>
+        <w:rPr>
+          <w:rFonts w:cs="Calibri"/>
+          <w:sz w:val="24"/>
+          <w:szCs w:val="40"/>
+        </w:rPr>
+        <w:t>Android applications are written in java programming language. Android is available as open source for developers to develop applications which can be further used for selling in android market. There are around 200000 applications developed for android with over 3 billion+ downloads. Android relies on Linux version 2.6 for core system services such as security, memory management, process management, network stack, and driver model.</w:t>
+      </w:r>
+    </w:p>
+    <w:p>
+      <w:pPr>
+        <w:pStyle w:val="DefaultText"/>
+        <w:spacing w:after="0"/>
+        <w:jc w:val="both"/>
+        <w:rPr>
+          <w:rFonts w:cs="Calibri"/>
+          <w:sz w:val="24"/>
+          <w:szCs w:val="40"/>
+        </w:rPr>
+      </w:pPr>
+    </w:p>
+    <w:p>
+      <w:pPr>
+        <w:pStyle w:val="DefaultText"/>
+        <w:spacing w:after="0"/>
+        <w:jc w:val="both"/>
+        <w:rPr>
+          <w:b/>
+          <w:bCs/>
+          <w:sz w:val="28"/>
+        </w:rPr>
+      </w:pPr>
+      <w:r>
+        <w:rPr>
+          <w:b/>
+          <w:bCs/>
+          <w:sz w:val="28"/>
+        </w:rPr>
+        <w:t>1.3.3 Eclipse:</w:t>
+      </w:r>
     </w:p>
     <w:p>
       <w:pPr>
@@ -2824,101 +3226,8 @@
         <w:ind w:firstLine="720"/>
         <w:jc w:val="both"/>
         <w:rPr>
-          <w:rFonts w:cs="Calibri"/>
-          <w:sz w:val="24"/>
-          <w:szCs w:val="40"/>
-        </w:rPr>
-      </w:pPr>
-      <w:r>
-        <w:rPr>
-          <w:rFonts w:cs="Calibri"/>
-          <w:sz w:val="24"/>
-          <w:szCs w:val="40"/>
-        </w:rPr>
-        <w:t xml:space="preserve">Eclipse is a multi-language Integrated development environment (IDE) comprising a base workspace and an extensible plug-in system for customizing the environment. It is written mostly in Java. It can be used to develop applications in Java and, by means of various </w:t>
-      </w:r>
-      <w:proofErr w:type="gramStart"/>
-      <w:r>
-        <w:rPr>
-          <w:rFonts w:cs="Calibri"/>
-          <w:sz w:val="24"/>
-          <w:szCs w:val="40"/>
-        </w:rPr>
-        <w:t>plug-ins</w:t>
-      </w:r>
-      <w:proofErr w:type="gramEnd"/>
-      <w:r>
-        <w:rPr>
-          <w:rFonts w:cs="Calibri"/>
-          <w:sz w:val="24"/>
-          <w:szCs w:val="40"/>
-        </w:rPr>
-        <w:t xml:space="preserve">, other programming languages including Ada, C, C++, COBOL, Fortran, Haskell, JavaScript, Lasso, Perl, PHP, Python, R, Ruby (including Ruby on Rails framework), </w:t>
-      </w:r>
-      <w:proofErr w:type="spellStart"/>
-      <w:r>
-        <w:rPr>
-          <w:rFonts w:cs="Calibri"/>
-          <w:sz w:val="24"/>
-          <w:szCs w:val="40"/>
-        </w:rPr>
-        <w:t>Scala</w:t>
-      </w:r>
-      <w:proofErr w:type="spellEnd"/>
-      <w:r>
-        <w:rPr>
-          <w:rFonts w:cs="Calibri"/>
-          <w:sz w:val="24"/>
-          <w:szCs w:val="40"/>
-        </w:rPr>
-        <w:t xml:space="preserve">, </w:t>
-      </w:r>
-      <w:proofErr w:type="spellStart"/>
-      <w:r>
-        <w:rPr>
-          <w:rFonts w:cs="Calibri"/>
-          <w:sz w:val="24"/>
-          <w:szCs w:val="40"/>
-        </w:rPr>
-        <w:t>Clojure</w:t>
-      </w:r>
-      <w:proofErr w:type="spellEnd"/>
-      <w:r>
-        <w:rPr>
-          <w:rFonts w:cs="Calibri"/>
-          <w:sz w:val="24"/>
-          <w:szCs w:val="40"/>
-        </w:rPr>
-        <w:t xml:space="preserve">, Groovy, Scheme, and </w:t>
-      </w:r>
-      <w:proofErr w:type="spellStart"/>
-      <w:r>
-        <w:rPr>
-          <w:rFonts w:cs="Calibri"/>
-          <w:sz w:val="24"/>
-          <w:szCs w:val="40"/>
-        </w:rPr>
-        <w:t>Erlang</w:t>
-      </w:r>
-      <w:proofErr w:type="spellEnd"/>
-      <w:r>
-        <w:rPr>
-          <w:rFonts w:cs="Calibri"/>
-          <w:sz w:val="24"/>
-          <w:szCs w:val="40"/>
-        </w:rPr>
-        <w:t>.</w:t>
-      </w:r>
-    </w:p>
-    <w:p>
-      <w:pPr>
-        <w:pStyle w:val="DefaultText"/>
-        <w:spacing w:after="0"/>
-        <w:jc w:val="both"/>
-        <w:rPr>
-          <w:rFonts w:cs="Calibri"/>
-          <w:sz w:val="24"/>
-          <w:szCs w:val="40"/>
+          <w:bCs/>
+          <w:sz w:val="24"/>
         </w:rPr>
       </w:pPr>
     </w:p>
@@ -2940,7 +3249,79 @@
           <w:sz w:val="24"/>
           <w:szCs w:val="40"/>
         </w:rPr>
-        <w:t>The Eclipse software development kit (SDK), which includes the Java development tools, is meant for Java developers. Users can extend its abilities by installing plug-ins written for the Eclipse Platform, such as development toolkits for other programming languages, and can write and contribute their own plug-in modules.</w:t>
+        <w:t xml:space="preserve">Eclipse is a multi-language Integrated development environment (IDE) comprising a base workspace and an extensible plug-in system for customizing the environment. It is written mostly in Java. It can be used to develop applications in Java and, by means of various </w:t>
+      </w:r>
+      <w:proofErr w:type="gramStart"/>
+      <w:r>
+        <w:rPr>
+          <w:rFonts w:cs="Calibri"/>
+          <w:sz w:val="24"/>
+          <w:szCs w:val="40"/>
+        </w:rPr>
+        <w:t>plug-ins</w:t>
+      </w:r>
+      <w:proofErr w:type="gramEnd"/>
+      <w:r>
+        <w:rPr>
+          <w:rFonts w:cs="Calibri"/>
+          <w:sz w:val="24"/>
+          <w:szCs w:val="40"/>
+        </w:rPr>
+        <w:t xml:space="preserve">, other programming languages including Ada, C, C++, COBOL, Fortran, Haskell, JavaScript, Lasso, Perl, PHP, Python, R, Ruby (including Ruby on Rails framework), </w:t>
+      </w:r>
+      <w:proofErr w:type="spellStart"/>
+      <w:r>
+        <w:rPr>
+          <w:rFonts w:cs="Calibri"/>
+          <w:sz w:val="24"/>
+          <w:szCs w:val="40"/>
+        </w:rPr>
+        <w:t>Scala</w:t>
+      </w:r>
+      <w:proofErr w:type="spellEnd"/>
+      <w:r>
+        <w:rPr>
+          <w:rFonts w:cs="Calibri"/>
+          <w:sz w:val="24"/>
+          <w:szCs w:val="40"/>
+        </w:rPr>
+        <w:t xml:space="preserve">, </w:t>
+      </w:r>
+      <w:proofErr w:type="spellStart"/>
+      <w:r>
+        <w:rPr>
+          <w:rFonts w:cs="Calibri"/>
+          <w:sz w:val="24"/>
+          <w:szCs w:val="40"/>
+        </w:rPr>
+        <w:t>Clojure</w:t>
+      </w:r>
+      <w:proofErr w:type="spellEnd"/>
+      <w:r>
+        <w:rPr>
+          <w:rFonts w:cs="Calibri"/>
+          <w:sz w:val="24"/>
+          <w:szCs w:val="40"/>
+        </w:rPr>
+        <w:t xml:space="preserve">, Groovy, Scheme, and </w:t>
+      </w:r>
+      <w:proofErr w:type="spellStart"/>
+      <w:r>
+        <w:rPr>
+          <w:rFonts w:cs="Calibri"/>
+          <w:sz w:val="24"/>
+          <w:szCs w:val="40"/>
+        </w:rPr>
+        <w:t>Erlang</w:t>
+      </w:r>
+      <w:proofErr w:type="spellEnd"/>
+      <w:r>
+        <w:rPr>
+          <w:rFonts w:cs="Calibri"/>
+          <w:sz w:val="24"/>
+          <w:szCs w:val="40"/>
+        </w:rPr>
+        <w:t>.</w:t>
       </w:r>
     </w:p>
     <w:p>
@@ -2954,52 +3335,6 @@
           <w:szCs w:val="40"/>
         </w:rPr>
       </w:pPr>
-    </w:p>
-    <w:p>
-      <w:pPr>
-        <w:pStyle w:val="DefaultText"/>
-        <w:spacing w:after="0"/>
-        <w:jc w:val="both"/>
-        <w:rPr>
-          <w:b/>
-          <w:bCs/>
-          <w:sz w:val="28"/>
-        </w:rPr>
-      </w:pPr>
-      <w:r>
-        <w:rPr>
-          <w:b/>
-          <w:bCs/>
-          <w:sz w:val="28"/>
-        </w:rPr>
-        <w:t>1.3</w:t>
-      </w:r>
-      <w:r>
-        <w:rPr>
-          <w:b/>
-          <w:bCs/>
-          <w:sz w:val="28"/>
-        </w:rPr>
-        <w:t xml:space="preserve">.4 </w:t>
-      </w:r>
-      <w:proofErr w:type="spellStart"/>
-      <w:r>
-        <w:rPr>
-          <w:b/>
-          <w:bCs/>
-          <w:sz w:val="28"/>
-        </w:rPr>
-        <w:t>Libgdx</w:t>
-      </w:r>
-      <w:proofErr w:type="spellEnd"/>
-      <w:r>
-        <w:rPr>
-          <w:b/>
-          <w:bCs/>
-          <w:sz w:val="28"/>
-        </w:rPr>
-        <w:t>:</w:t>
-      </w:r>
     </w:p>
     <w:p>
       <w:pPr>
@@ -3008,10 +3343,77 @@
         <w:ind w:firstLine="720"/>
         <w:jc w:val="both"/>
         <w:rPr>
-          <w:bCs/>
-          <w:sz w:val="24"/>
-        </w:rPr>
-      </w:pPr>
+          <w:rFonts w:cs="Calibri"/>
+          <w:sz w:val="24"/>
+          <w:szCs w:val="40"/>
+        </w:rPr>
+      </w:pPr>
+      <w:r>
+        <w:rPr>
+          <w:rFonts w:cs="Calibri"/>
+          <w:sz w:val="24"/>
+          <w:szCs w:val="40"/>
+        </w:rPr>
+        <w:t>The Eclipse software development kit (SDK), which includes the Java development tools, is meant for Java developers. Users can extend its abilities by installing plug-ins written for the Eclipse Platform, such as development toolkits for other programming languages, and can write and contribute their own plug-in modules.</w:t>
+      </w:r>
+    </w:p>
+    <w:p>
+      <w:pPr>
+        <w:pStyle w:val="DefaultText"/>
+        <w:spacing w:after="0"/>
+        <w:jc w:val="both"/>
+        <w:rPr>
+          <w:rFonts w:cs="Calibri"/>
+          <w:sz w:val="24"/>
+          <w:szCs w:val="40"/>
+        </w:rPr>
+      </w:pPr>
+    </w:p>
+    <w:p>
+      <w:pPr>
+        <w:pStyle w:val="DefaultText"/>
+        <w:spacing w:after="0"/>
+        <w:jc w:val="both"/>
+        <w:rPr>
+          <w:b/>
+          <w:bCs/>
+          <w:sz w:val="28"/>
+        </w:rPr>
+      </w:pPr>
+      <w:r>
+        <w:rPr>
+          <w:b/>
+          <w:bCs/>
+          <w:sz w:val="28"/>
+        </w:rPr>
+        <w:t>1.3</w:t>
+      </w:r>
+      <w:r>
+        <w:rPr>
+          <w:b/>
+          <w:bCs/>
+          <w:sz w:val="28"/>
+        </w:rPr>
+        <w:t xml:space="preserve">.4 </w:t>
+      </w:r>
+      <w:proofErr w:type="spellStart"/>
+      <w:r>
+        <w:rPr>
+          <w:b/>
+          <w:bCs/>
+          <w:sz w:val="28"/>
+        </w:rPr>
+        <w:t>Libgdx</w:t>
+      </w:r>
+      <w:proofErr w:type="spellEnd"/>
+      <w:r>
+        <w:rPr>
+          <w:b/>
+          <w:bCs/>
+          <w:sz w:val="28"/>
+        </w:rPr>
+        <w:t>:</w:t>
+      </w:r>
     </w:p>
     <w:p>
       <w:pPr>
@@ -3020,47 +3422,10 @@
         <w:ind w:firstLine="720"/>
         <w:jc w:val="both"/>
         <w:rPr>
-          <w:rFonts w:cs="Calibri"/>
-          <w:sz w:val="24"/>
-          <w:szCs w:val="40"/>
-        </w:rPr>
-      </w:pPr>
-      <w:proofErr w:type="spellStart"/>
-      <w:r>
-        <w:rPr>
-          <w:rFonts w:cs="Calibri"/>
-          <w:sz w:val="24"/>
-          <w:szCs w:val="40"/>
-        </w:rPr>
-        <w:t>Libgdx</w:t>
-      </w:r>
-      <w:proofErr w:type="spellEnd"/>
-      <w:r>
-        <w:rPr>
-          <w:rFonts w:cs="Calibri"/>
-          <w:sz w:val="24"/>
-          <w:szCs w:val="40"/>
-        </w:rPr>
-        <w:t xml:space="preserve"> is a cross-platform game and visualization development framework. It currently supports Windows, Linux, Mac OS X, Android, </w:t>
-      </w:r>
-      <w:proofErr w:type="spellStart"/>
-      <w:r>
-        <w:rPr>
-          <w:rFonts w:cs="Calibri"/>
-          <w:sz w:val="24"/>
-          <w:szCs w:val="40"/>
-        </w:rPr>
-        <w:t>iOS</w:t>
-      </w:r>
-      <w:proofErr w:type="spellEnd"/>
-      <w:r>
-        <w:rPr>
-          <w:rFonts w:cs="Calibri"/>
-          <w:sz w:val="24"/>
-          <w:szCs w:val="40"/>
-        </w:rPr>
-        <w:t xml:space="preserve"> and HTML5 as target platforms.</w:t>
-      </w:r>
+          <w:bCs/>
+          <w:sz w:val="24"/>
+        </w:rPr>
+      </w:pPr>
     </w:p>
     <w:p>
       <w:pPr>
@@ -3074,6 +3439,42 @@
           <w:szCs w:val="40"/>
         </w:rPr>
       </w:pPr>
+      <w:proofErr w:type="spellStart"/>
+      <w:r>
+        <w:rPr>
+          <w:rFonts w:cs="Calibri"/>
+          <w:sz w:val="24"/>
+          <w:szCs w:val="40"/>
+        </w:rPr>
+        <w:t>Libgdx</w:t>
+      </w:r>
+      <w:proofErr w:type="spellEnd"/>
+      <w:r>
+        <w:rPr>
+          <w:rFonts w:cs="Calibri"/>
+          <w:sz w:val="24"/>
+          <w:szCs w:val="40"/>
+        </w:rPr>
+        <w:t xml:space="preserve"> is a cross-platform game and visualization development framework. It currently supports Windows, Linux, Mac OS X, Android, </w:t>
+      </w:r>
+      <w:proofErr w:type="spellStart"/>
+      <w:r>
+        <w:rPr>
+          <w:rFonts w:cs="Calibri"/>
+          <w:sz w:val="24"/>
+          <w:szCs w:val="40"/>
+        </w:rPr>
+        <w:t>iOS</w:t>
+      </w:r>
+      <w:proofErr w:type="spellEnd"/>
+      <w:r>
+        <w:rPr>
+          <w:rFonts w:cs="Calibri"/>
+          <w:sz w:val="24"/>
+          <w:szCs w:val="40"/>
+        </w:rPr>
+        <w:t xml:space="preserve"> and HTML5 as target platforms.</w:t>
+      </w:r>
     </w:p>
     <w:p>
       <w:pPr>
@@ -3087,24 +3488,6 @@
           <w:szCs w:val="40"/>
         </w:rPr>
       </w:pPr>
-      <w:proofErr w:type="spellStart"/>
-      <w:r>
-        <w:rPr>
-          <w:rFonts w:cs="Calibri"/>
-          <w:sz w:val="24"/>
-          <w:szCs w:val="40"/>
-        </w:rPr>
-        <w:t>Libgdx</w:t>
-      </w:r>
-      <w:proofErr w:type="spellEnd"/>
-      <w:r>
-        <w:rPr>
-          <w:rFonts w:cs="Calibri"/>
-          <w:sz w:val="24"/>
-          <w:szCs w:val="40"/>
-        </w:rPr>
-        <w:t xml:space="preserve"> allows you to write your code once and deploy it to multiple platforms without modification. Instead of waiting for your latest modifications to be deployed to your device or to be compiled to HTML5, you can benefit from an extremely fast iteration cycle by coding your application mainly in a desktop environment. You can use all the tools of the Java ecosystem to be as productive as you can be.</w:t>
-      </w:r>
     </w:p>
     <w:p>
       <w:pPr>
@@ -3118,6 +3501,24 @@
           <w:szCs w:val="40"/>
         </w:rPr>
       </w:pPr>
+      <w:proofErr w:type="spellStart"/>
+      <w:r>
+        <w:rPr>
+          <w:rFonts w:cs="Calibri"/>
+          <w:sz w:val="24"/>
+          <w:szCs w:val="40"/>
+        </w:rPr>
+        <w:t>Libgdx</w:t>
+      </w:r>
+      <w:proofErr w:type="spellEnd"/>
+      <w:r>
+        <w:rPr>
+          <w:rFonts w:cs="Calibri"/>
+          <w:sz w:val="24"/>
+          <w:szCs w:val="40"/>
+        </w:rPr>
+        <w:t xml:space="preserve"> allows you to write your code once and deploy it to multiple platforms without modification. Instead of waiting for your latest modifications to be deployed to your device or to be compiled to HTML5, you can benefit from an extremely fast iteration cycle by coding your application mainly in a desktop environment. You can use all the tools of the Java ecosystem to be as productive as you can be.</w:t>
+      </w:r>
     </w:p>
     <w:p>
       <w:pPr>
@@ -3131,24 +3532,6 @@
           <w:szCs w:val="40"/>
         </w:rPr>
       </w:pPr>
-      <w:proofErr w:type="spellStart"/>
-      <w:r>
-        <w:rPr>
-          <w:rFonts w:cs="Calibri"/>
-          <w:sz w:val="24"/>
-          <w:szCs w:val="40"/>
-        </w:rPr>
-        <w:t>Libgdx</w:t>
-      </w:r>
-      <w:proofErr w:type="spellEnd"/>
-      <w:r>
-        <w:rPr>
-          <w:rFonts w:cs="Calibri"/>
-          <w:sz w:val="24"/>
-          <w:szCs w:val="40"/>
-        </w:rPr>
-        <w:t xml:space="preserve"> lets you go as low-level as you want, giving you direct access to file systems, input devices, audio devices and OpenGL via a unified OpenGL ES 1.x and 2.0 interface.</w:t>
-      </w:r>
     </w:p>
     <w:p>
       <w:pPr>
@@ -3162,6 +3545,24 @@
           <w:szCs w:val="40"/>
         </w:rPr>
       </w:pPr>
+      <w:proofErr w:type="spellStart"/>
+      <w:r>
+        <w:rPr>
+          <w:rFonts w:cs="Calibri"/>
+          <w:sz w:val="24"/>
+          <w:szCs w:val="40"/>
+        </w:rPr>
+        <w:t>Libgdx</w:t>
+      </w:r>
+      <w:proofErr w:type="spellEnd"/>
+      <w:r>
+        <w:rPr>
+          <w:rFonts w:cs="Calibri"/>
+          <w:sz w:val="24"/>
+          <w:szCs w:val="40"/>
+        </w:rPr>
+        <w:t xml:space="preserve"> lets you go as low-level as you want, giving you direct access to file systems, input devices, audio devices and OpenGL via a unified OpenGL ES 1.x and 2.0 interface.</w:t>
+      </w:r>
     </w:p>
     <w:p>
       <w:pPr>
@@ -3175,140 +3576,6 @@
           <w:szCs w:val="40"/>
         </w:rPr>
       </w:pPr>
-      <w:r>
-        <w:rPr>
-          <w:rFonts w:cs="Calibri"/>
-          <w:sz w:val="24"/>
-          <w:szCs w:val="40"/>
-        </w:rPr>
-        <w:t>On to</w:t>
-      </w:r>
-      <w:r>
-        <w:rPr>
-          <w:rFonts w:cs="Calibri"/>
-          <w:sz w:val="24"/>
-          <w:szCs w:val="40"/>
-        </w:rPr>
-        <w:t xml:space="preserve">p of these low-level facilities, </w:t>
-      </w:r>
-      <w:proofErr w:type="spellStart"/>
-      <w:r>
-        <w:rPr>
-          <w:rFonts w:cs="Calibri"/>
-          <w:sz w:val="24"/>
-          <w:szCs w:val="40"/>
-        </w:rPr>
-        <w:t>libgdx</w:t>
-      </w:r>
-      <w:proofErr w:type="spellEnd"/>
-      <w:r>
-        <w:rPr>
-          <w:rFonts w:cs="Calibri"/>
-          <w:sz w:val="24"/>
-          <w:szCs w:val="40"/>
-        </w:rPr>
-        <w:t xml:space="preserve"> offers a </w:t>
-      </w:r>
-      <w:r>
-        <w:rPr>
-          <w:rFonts w:cs="Calibri"/>
-          <w:sz w:val="24"/>
-          <w:szCs w:val="40"/>
-        </w:rPr>
-        <w:t>powerful set of APIs that help you with common game development tasks like rendering sprites &amp; text, building user interfaces, playing back sound effects and music streams, linear algebra and trigonometry calculations, parsing JSON and XML, and so on.</w:t>
-      </w:r>
-    </w:p>
-    <w:p>
-      <w:pPr>
-        <w:pStyle w:val="DefaultText"/>
-        <w:spacing w:after="0"/>
-        <w:jc w:val="both"/>
-        <w:rPr>
-          <w:rFonts w:cs="Calibri"/>
-          <w:sz w:val="24"/>
-          <w:szCs w:val="40"/>
-        </w:rPr>
-      </w:pPr>
-    </w:p>
-    <w:p>
-      <w:pPr>
-        <w:pStyle w:val="DefaultText"/>
-        <w:spacing w:after="0"/>
-        <w:jc w:val="both"/>
-        <w:rPr>
-          <w:rFonts w:cs="Calibri"/>
-          <w:sz w:val="24"/>
-          <w:szCs w:val="40"/>
-        </w:rPr>
-      </w:pPr>
-    </w:p>
-    <w:p>
-      <w:pPr>
-        <w:pStyle w:val="DefaultText"/>
-        <w:spacing w:after="0"/>
-        <w:jc w:val="both"/>
-        <w:rPr>
-          <w:rFonts w:cs="Calibri"/>
-          <w:sz w:val="24"/>
-          <w:szCs w:val="40"/>
-        </w:rPr>
-      </w:pPr>
-    </w:p>
-    <w:p>
-      <w:pPr>
-        <w:pStyle w:val="DefaultText"/>
-        <w:spacing w:after="0"/>
-        <w:jc w:val="both"/>
-        <w:rPr>
-          <w:rFonts w:cs="Calibri"/>
-          <w:sz w:val="24"/>
-          <w:szCs w:val="40"/>
-        </w:rPr>
-      </w:pPr>
-    </w:p>
-    <w:p>
-      <w:pPr>
-        <w:pStyle w:val="DefaultText"/>
-        <w:spacing w:after="0"/>
-        <w:jc w:val="both"/>
-        <w:rPr>
-          <w:rFonts w:cs="Calibri"/>
-          <w:sz w:val="24"/>
-          <w:szCs w:val="40"/>
-        </w:rPr>
-      </w:pPr>
-    </w:p>
-    <w:p>
-      <w:pPr>
-        <w:pStyle w:val="DefaultText"/>
-        <w:spacing w:after="0"/>
-        <w:jc w:val="both"/>
-        <w:rPr>
-          <w:b/>
-          <w:bCs/>
-          <w:sz w:val="28"/>
-        </w:rPr>
-      </w:pPr>
-      <w:r>
-        <w:rPr>
-          <w:b/>
-          <w:bCs/>
-          <w:sz w:val="28"/>
-        </w:rPr>
-        <w:t>1.3.5 OpenGL ES:</w:t>
-      </w:r>
-    </w:p>
-    <w:p>
-      <w:pPr>
-        <w:pStyle w:val="DefaultText"/>
-        <w:spacing w:after="0"/>
-        <w:jc w:val="both"/>
-        <w:rPr>
-          <w:rFonts w:cs="Calibri"/>
-          <w:sz w:val="24"/>
-          <w:szCs w:val="40"/>
-        </w:rPr>
-      </w:pPr>
     </w:p>
     <w:p>
       <w:pPr>
@@ -3328,7 +3595,121 @@
           <w:sz w:val="24"/>
           <w:szCs w:val="40"/>
         </w:rPr>
-        <w:t>OpenGL (Open Graphics Library) is a cross-language, multi-platform application programming interface (API) for rendering 2D and 3D computer graphics. The API is typically used to interact with a Graphics processing unit (GPU), to achieve hardware-accelerated rendering. OpenGL was developed by Silicon Graphics Inc. (SGI) from 1991 and released in January 1992[3] and is widely used in CAD, virtual reality, scientific visualization, information visualization, flight simulation, and video games.</w:t>
+        <w:t>On to</w:t>
+      </w:r>
+      <w:r>
+        <w:rPr>
+          <w:rFonts w:cs="Calibri"/>
+          <w:sz w:val="24"/>
+          <w:szCs w:val="40"/>
+        </w:rPr>
+        <w:t xml:space="preserve">p of these low-level facilities, </w:t>
+      </w:r>
+      <w:proofErr w:type="spellStart"/>
+      <w:r>
+        <w:rPr>
+          <w:rFonts w:cs="Calibri"/>
+          <w:sz w:val="24"/>
+          <w:szCs w:val="40"/>
+        </w:rPr>
+        <w:t>libgdx</w:t>
+      </w:r>
+      <w:proofErr w:type="spellEnd"/>
+      <w:r>
+        <w:rPr>
+          <w:rFonts w:cs="Calibri"/>
+          <w:sz w:val="24"/>
+          <w:szCs w:val="40"/>
+        </w:rPr>
+        <w:t xml:space="preserve"> offers a </w:t>
+      </w:r>
+      <w:r>
+        <w:rPr>
+          <w:rFonts w:cs="Calibri"/>
+          <w:sz w:val="24"/>
+          <w:szCs w:val="40"/>
+        </w:rPr>
+        <w:t>powerful set of APIs that help you with common game development tasks like rendering sprites &amp; text, building user interfaces, playing back sound effects and music streams, linear algebra and trigonometry calculations, parsing JSON and XML, and so on.</w:t>
+      </w:r>
+    </w:p>
+    <w:p>
+      <w:pPr>
+        <w:pStyle w:val="DefaultText"/>
+        <w:spacing w:after="0"/>
+        <w:jc w:val="both"/>
+        <w:rPr>
+          <w:rFonts w:cs="Calibri"/>
+          <w:sz w:val="24"/>
+          <w:szCs w:val="40"/>
+        </w:rPr>
+      </w:pPr>
+    </w:p>
+    <w:p>
+      <w:pPr>
+        <w:pStyle w:val="DefaultText"/>
+        <w:spacing w:after="0"/>
+        <w:jc w:val="both"/>
+        <w:rPr>
+          <w:rFonts w:cs="Calibri"/>
+          <w:sz w:val="24"/>
+          <w:szCs w:val="40"/>
+        </w:rPr>
+      </w:pPr>
+    </w:p>
+    <w:p>
+      <w:pPr>
+        <w:pStyle w:val="DefaultText"/>
+        <w:spacing w:after="0"/>
+        <w:jc w:val="both"/>
+        <w:rPr>
+          <w:rFonts w:cs="Calibri"/>
+          <w:sz w:val="24"/>
+          <w:szCs w:val="40"/>
+        </w:rPr>
+      </w:pPr>
+    </w:p>
+    <w:p>
+      <w:pPr>
+        <w:pStyle w:val="DefaultText"/>
+        <w:spacing w:after="0"/>
+        <w:jc w:val="both"/>
+        <w:rPr>
+          <w:rFonts w:cs="Calibri"/>
+          <w:sz w:val="24"/>
+          <w:szCs w:val="40"/>
+        </w:rPr>
+      </w:pPr>
+    </w:p>
+    <w:p>
+      <w:pPr>
+        <w:pStyle w:val="DefaultText"/>
+        <w:spacing w:after="0"/>
+        <w:jc w:val="both"/>
+        <w:rPr>
+          <w:rFonts w:cs="Calibri"/>
+          <w:sz w:val="24"/>
+          <w:szCs w:val="40"/>
+        </w:rPr>
+      </w:pPr>
+    </w:p>
+    <w:p>
+      <w:pPr>
+        <w:pStyle w:val="DefaultText"/>
+        <w:spacing w:after="0"/>
+        <w:jc w:val="both"/>
+        <w:rPr>
+          <w:b/>
+          <w:bCs/>
+          <w:sz w:val="28"/>
+        </w:rPr>
+      </w:pPr>
+      <w:r>
+        <w:rPr>
+          <w:b/>
+          <w:bCs/>
+          <w:sz w:val="28"/>
+        </w:rPr>
+        <w:t>1.3.5 OpenGL ES:</w:t>
       </w:r>
     </w:p>
     <w:p>
@@ -3361,6 +3742,39 @@
           <w:sz w:val="24"/>
           <w:szCs w:val="40"/>
         </w:rPr>
+        <w:t>OpenGL (Open Graphics Library) is a cross-language, multi-platform application programming interface (API) for rendering 2D and 3D computer graphics. The API is typically used to interact with a Graphics processing unit (GPU), to achieve hardware-accelerated rendering. OpenGL was developed by Silicon Graphics Inc. (SGI) from 1991 and released in January 1992[3] and is widely used in CAD, virtual reality, scientific visualization, information visualization, flight simulation, and video games.</w:t>
+      </w:r>
+    </w:p>
+    <w:p>
+      <w:pPr>
+        <w:pStyle w:val="DefaultText"/>
+        <w:spacing w:after="0"/>
+        <w:jc w:val="both"/>
+        <w:rPr>
+          <w:rFonts w:cs="Calibri"/>
+          <w:sz w:val="24"/>
+          <w:szCs w:val="40"/>
+        </w:rPr>
+      </w:pPr>
+    </w:p>
+    <w:p>
+      <w:pPr>
+        <w:pStyle w:val="DefaultText"/>
+        <w:spacing w:after="0"/>
+        <w:ind w:firstLine="720"/>
+        <w:jc w:val="both"/>
+        <w:rPr>
+          <w:rFonts w:cs="Calibri"/>
+          <w:sz w:val="24"/>
+          <w:szCs w:val="40"/>
+        </w:rPr>
+      </w:pPr>
+      <w:r>
+        <w:rPr>
+          <w:rFonts w:cs="Calibri"/>
+          <w:sz w:val="24"/>
+          <w:szCs w:val="40"/>
+        </w:rPr>
         <w:t>OpenGL for Embedded Systems (OpenGL ES) is a subset of the OpenGL computer graphics rendering application programming interface (API) for rendering 2D and 3D computer graphics such as those used by video games, typically hardware-accelerated using a graphics processing unit (GPU). It is designed for embedded systems like smartphones, computer tablets, video game consoles and PDAs. The API is cross-language and multi-platform.</w:t>
       </w:r>
     </w:p>
@@ -3383,6 +3797,18 @@
         </w:rPr>
         <w:br w:type="page"/>
       </w:r>
+    </w:p>
+    <w:p>
+      <w:pPr>
+        <w:pStyle w:val="DefaultText"/>
+        <w:spacing w:after="0"/>
+        <w:jc w:val="both"/>
+        <w:rPr>
+          <w:rFonts w:cs="Calibri"/>
+          <w:sz w:val="24"/>
+          <w:szCs w:val="40"/>
+        </w:rPr>
+      </w:pPr>
     </w:p>
     <w:p>
       <w:pPr>
@@ -3406,7 +3832,7 @@
         <w:spacing w:after="0"/>
         <w:jc w:val="center"/>
         <w:rPr>
-          <w:rFonts w:cs="Calibri"/>
+          <w:rFonts w:asciiTheme="majorHAnsi" w:hAnsiTheme="majorHAnsi" w:cs="Calibri"/>
           <w:b/>
           <w:sz w:val="40"/>
           <w:szCs w:val="36"/>
@@ -3414,7 +3840,7 @@
       </w:pPr>
       <w:r>
         <w:rPr>
-          <w:rFonts w:cs="Calibri"/>
+          <w:rFonts w:asciiTheme="majorHAnsi" w:hAnsiTheme="majorHAnsi" w:cs="Calibri"/>
           <w:b/>
           <w:sz w:val="40"/>
           <w:szCs w:val="36"/>
@@ -5693,6 +6119,7 @@
     <w:p>
       <w:pPr>
         <w:pStyle w:val="DefaultText"/>
+        <w:spacing w:after="0"/>
         <w:jc w:val="both"/>
       </w:pPr>
       <w:r>
@@ -5733,6 +6160,7 @@
     <w:p>
       <w:pPr>
         <w:pStyle w:val="DefaultText"/>
+        <w:spacing w:after="0"/>
         <w:jc w:val="both"/>
       </w:pPr>
       <w:r>
@@ -5760,6 +6188,7 @@
     <w:p>
       <w:pPr>
         <w:pStyle w:val="DefaultText"/>
+        <w:spacing w:after="0"/>
         <w:jc w:val="both"/>
         <w:rPr>
           <w:sz w:val="24"/>
@@ -5868,6 +6297,30 @@
         </w:rPr>
         <w:t>To quit the game and return back to the OS.</w:t>
       </w:r>
+    </w:p>
+    <w:p>
+      <w:pPr>
+        <w:pStyle w:val="DefaultText"/>
+        <w:spacing w:after="0"/>
+        <w:jc w:val="both"/>
+        <w:rPr>
+          <w:b/>
+          <w:bCs/>
+          <w:sz w:val="28"/>
+        </w:rPr>
+      </w:pPr>
+    </w:p>
+    <w:p>
+      <w:pPr>
+        <w:pStyle w:val="DefaultText"/>
+        <w:spacing w:after="0"/>
+        <w:jc w:val="both"/>
+        <w:rPr>
+          <w:b/>
+          <w:bCs/>
+          <w:sz w:val="28"/>
+        </w:rPr>
+      </w:pPr>
     </w:p>
     <w:p>
       <w:pPr>
@@ -6433,12 +6886,23 @@
           <w:sz w:val="32"/>
         </w:rPr>
       </w:pPr>
-      <w:r>
+    </w:p>
+    <w:p>
+      <w:pPr>
+        <w:pStyle w:val="DefaultText"/>
+        <w:spacing w:after="0"/>
         <w:rPr>
           <w:b/>
           <w:bCs/>
           <w:sz w:val="32"/>
         </w:rPr>
+      </w:pPr>
+      <w:r>
+        <w:rPr>
+          <w:b/>
+          <w:bCs/>
+          <w:sz w:val="32"/>
+        </w:rPr>
         <w:t>2.</w:t>
       </w:r>
       <w:r>
@@ -6463,6 +6927,16 @@
         <w:pStyle w:val="DefaultText"/>
         <w:spacing w:after="0"/>
         <w:rPr>
+          <w:b/>
+          <w:bCs/>
+        </w:rPr>
+      </w:pPr>
+    </w:p>
+    <w:p>
+      <w:pPr>
+        <w:pStyle w:val="DefaultText"/>
+        <w:spacing w:after="0"/>
+        <w:rPr>
           <w:sz w:val="28"/>
         </w:rPr>
       </w:pPr>
@@ -6520,6 +6994,12 @@
         </w:rPr>
         <w:t>r</w:t>
       </w:r>
+    </w:p>
+    <w:p>
+      <w:pPr>
+        <w:pStyle w:val="DefaultText"/>
+        <w:spacing w:after="0"/>
+      </w:pPr>
     </w:p>
     <w:p>
       <w:pPr>
@@ -6697,8 +7177,12 @@
         </w:rPr>
         <w:t>r</w:t>
       </w:r>
-      <w:bookmarkStart w:id="0" w:name="_GoBack"/>
-      <w:bookmarkEnd w:id="0"/>
+    </w:p>
+    <w:p>
+      <w:pPr>
+        <w:pStyle w:val="DefaultText"/>
+        <w:spacing w:after="0"/>
+      </w:pPr>
     </w:p>
     <w:p>
       <w:pPr>
@@ -6808,6 +7292,17 @@
         <w:pStyle w:val="DefaultText"/>
         <w:spacing w:after="0"/>
         <w:rPr>
+          <w:b/>
+          <w:bCs/>
+          <w:sz w:val="28"/>
+        </w:rPr>
+      </w:pPr>
+    </w:p>
+    <w:p>
+      <w:pPr>
+        <w:pStyle w:val="DefaultText"/>
+        <w:spacing w:after="0"/>
+        <w:rPr>
           <w:sz w:val="28"/>
         </w:rPr>
       </w:pPr>
@@ -6833,6 +7328,12 @@
         </w:rPr>
         <w:t>Move Player</w:t>
       </w:r>
+    </w:p>
+    <w:p>
+      <w:pPr>
+        <w:pStyle w:val="DefaultText"/>
+        <w:spacing w:after="0"/>
+      </w:pPr>
     </w:p>
     <w:p>
       <w:pPr>
@@ -6966,7 +7467,7 @@
         <w:spacing w:after="0"/>
         <w:jc w:val="center"/>
         <w:rPr>
-          <w:rFonts w:cs="Calibri"/>
+          <w:rFonts w:asciiTheme="majorHAnsi" w:hAnsiTheme="majorHAnsi" w:cs="Calibri"/>
           <w:b/>
           <w:sz w:val="40"/>
           <w:szCs w:val="36"/>
@@ -6974,13 +7475,665 @@
       </w:pPr>
       <w:r>
         <w:rPr>
-          <w:rFonts w:cs="Calibri"/>
+          <w:rFonts w:asciiTheme="majorHAnsi" w:hAnsiTheme="majorHAnsi" w:cs="Calibri"/>
           <w:b/>
           <w:sz w:val="40"/>
           <w:szCs w:val="36"/>
         </w:rPr>
         <w:t>Sample Screenshots</w:t>
       </w:r>
+    </w:p>
+    <w:p>
+      <w:pPr>
+        <w:pStyle w:val="DefaultText"/>
+        <w:spacing w:after="0"/>
+        <w:rPr>
+          <w:b/>
+          <w:bCs/>
+          <w:sz w:val="32"/>
+        </w:rPr>
+      </w:pPr>
+    </w:p>
+    <w:p>
+      <w:pPr>
+        <w:pStyle w:val="DefaultText"/>
+        <w:spacing w:after="0"/>
+        <w:rPr>
+          <w:bCs/>
+          <w:sz w:val="32"/>
+        </w:rPr>
+      </w:pPr>
+      <w:r>
+        <w:rPr>
+          <w:b/>
+          <w:bCs/>
+          <w:sz w:val="32"/>
+        </w:rPr>
+        <w:t>3.1</w:t>
+      </w:r>
+      <w:r>
+        <w:rPr>
+          <w:bCs/>
+          <w:sz w:val="32"/>
+        </w:rPr>
+        <w:t xml:space="preserve"> Player idle</w:t>
+      </w:r>
+      <w:r>
+        <w:rPr>
+          <w:bCs/>
+          <w:sz w:val="32"/>
+        </w:rPr>
+        <w:t xml:space="preserve"> – facing left</w:t>
+      </w:r>
+    </w:p>
+    <w:p>
+      <w:pPr>
+        <w:pStyle w:val="DefaultText"/>
+        <w:spacing w:after="0"/>
+        <w:rPr>
+          <w:bCs/>
+          <w:sz w:val="32"/>
+        </w:rPr>
+      </w:pPr>
+    </w:p>
+    <w:p>
+      <w:pPr>
+        <w:pStyle w:val="DefaultText"/>
+        <w:spacing w:after="0"/>
+        <w:rPr>
+          <w:bCs/>
+          <w:sz w:val="32"/>
+        </w:rPr>
+      </w:pPr>
+      <w:r>
+        <w:rPr>
+          <w:bCs/>
+          <w:noProof/>
+          <w:sz w:val="32"/>
+          <w:lang w:val="en-IN" w:eastAsia="en-IN"/>
+        </w:rPr>
+        <w:drawing>
+          <wp:inline distT="0" distB="0" distL="0" distR="0">
+            <wp:extent cx="6030595" cy="3389630"/>
+            <wp:effectExtent l="0" t="0" r="0" b="0"/>
+            <wp:docPr id="1" name="Picture 1"/>
+            <wp:cNvGraphicFramePr>
+              <a:graphicFrameLocks xmlns:a="http://schemas.openxmlformats.org/drawingml/2006/main" noChangeAspect="1"/>
+            </wp:cNvGraphicFramePr>
+            <a:graphic xmlns:a="http://schemas.openxmlformats.org/drawingml/2006/main">
+              <a:graphicData uri="http://schemas.openxmlformats.org/drawingml/2006/picture">
+                <pic:pic xmlns:pic="http://schemas.openxmlformats.org/drawingml/2006/picture">
+                  <pic:nvPicPr>
+                    <pic:cNvPr id="0" name="device-2013-10-24-232629.png"/>
+                    <pic:cNvPicPr/>
+                  </pic:nvPicPr>
+                  <pic:blipFill>
+                    <a:blip r:embed="rId20">
+                      <a:extLst>
+                        <a:ext uri="{28A0092B-C50C-407E-A947-70E740481C1C}">
+                          <a14:useLocalDpi xmlns:a14="http://schemas.microsoft.com/office/drawing/2010/main" val="0"/>
+                        </a:ext>
+                      </a:extLst>
+                    </a:blip>
+                    <a:stretch>
+                      <a:fillRect/>
+                    </a:stretch>
+                  </pic:blipFill>
+                  <pic:spPr>
+                    <a:xfrm>
+                      <a:off x="0" y="0"/>
+                      <a:ext cx="6030595" cy="3389630"/>
+                    </a:xfrm>
+                    <a:prstGeom prst="rect">
+                      <a:avLst/>
+                    </a:prstGeom>
+                    <a:noFill/>
+                    <a:ln>
+                      <a:noFill/>
+                    </a:ln>
+                  </pic:spPr>
+                </pic:pic>
+              </a:graphicData>
+            </a:graphic>
+          </wp:inline>
+        </w:drawing>
+      </w:r>
+    </w:p>
+    <w:p>
+      <w:pPr>
+        <w:pStyle w:val="DefaultText"/>
+        <w:spacing w:after="0"/>
+        <w:rPr>
+          <w:bCs/>
+          <w:sz w:val="32"/>
+        </w:rPr>
+      </w:pPr>
+    </w:p>
+    <w:p>
+      <w:pPr>
+        <w:pStyle w:val="DefaultText"/>
+        <w:spacing w:after="0"/>
+        <w:rPr>
+          <w:bCs/>
+          <w:sz w:val="32"/>
+        </w:rPr>
+      </w:pPr>
+      <w:r>
+        <w:rPr>
+          <w:b/>
+          <w:bCs/>
+          <w:sz w:val="32"/>
+        </w:rPr>
+        <w:t>3.</w:t>
+      </w:r>
+      <w:r>
+        <w:rPr>
+          <w:b/>
+          <w:bCs/>
+          <w:sz w:val="32"/>
+        </w:rPr>
+        <w:t>2</w:t>
+      </w:r>
+      <w:r>
+        <w:rPr>
+          <w:bCs/>
+          <w:sz w:val="32"/>
+        </w:rPr>
+        <w:t xml:space="preserve"> Player idle</w:t>
+      </w:r>
+      <w:r>
+        <w:rPr>
+          <w:bCs/>
+          <w:sz w:val="32"/>
+        </w:rPr>
+        <w:t xml:space="preserve"> - facing right</w:t>
+      </w:r>
+    </w:p>
+    <w:p>
+      <w:pPr>
+        <w:pStyle w:val="DefaultText"/>
+        <w:spacing w:after="0"/>
+        <w:rPr>
+          <w:bCs/>
+          <w:sz w:val="32"/>
+        </w:rPr>
+      </w:pPr>
+    </w:p>
+    <w:p>
+      <w:pPr>
+        <w:pStyle w:val="DefaultText"/>
+        <w:spacing w:after="0"/>
+        <w:rPr>
+          <w:bCs/>
+          <w:sz w:val="32"/>
+        </w:rPr>
+      </w:pPr>
+      <w:r>
+        <w:rPr>
+          <w:bCs/>
+          <w:noProof/>
+          <w:sz w:val="32"/>
+          <w:lang w:val="en-IN" w:eastAsia="en-IN"/>
+        </w:rPr>
+        <w:drawing>
+          <wp:inline distT="0" distB="0" distL="0" distR="0" wp14:anchorId="40199D35" wp14:editId="31B0D046">
+            <wp:extent cx="6030595" cy="3389561"/>
+            <wp:effectExtent l="0" t="0" r="0" b="0"/>
+            <wp:docPr id="4" name="Picture 4"/>
+            <wp:cNvGraphicFramePr>
+              <a:graphicFrameLocks xmlns:a="http://schemas.openxmlformats.org/drawingml/2006/main" noChangeAspect="1"/>
+            </wp:cNvGraphicFramePr>
+            <a:graphic xmlns:a="http://schemas.openxmlformats.org/drawingml/2006/main">
+              <a:graphicData uri="http://schemas.openxmlformats.org/drawingml/2006/picture">
+                <pic:pic xmlns:pic="http://schemas.openxmlformats.org/drawingml/2006/picture">
+                  <pic:nvPicPr>
+                    <pic:cNvPr id="0" name="device-2013-10-24-232629.png"/>
+                    <pic:cNvPicPr/>
+                  </pic:nvPicPr>
+                  <pic:blipFill>
+                    <a:blip r:embed="rId21">
+                      <a:extLst>
+                        <a:ext uri="{28A0092B-C50C-407E-A947-70E740481C1C}">
+                          <a14:useLocalDpi xmlns:a14="http://schemas.microsoft.com/office/drawing/2010/main" val="0"/>
+                        </a:ext>
+                      </a:extLst>
+                    </a:blip>
+                    <a:stretch>
+                      <a:fillRect/>
+                    </a:stretch>
+                  </pic:blipFill>
+                  <pic:spPr>
+                    <a:xfrm>
+                      <a:off x="0" y="0"/>
+                      <a:ext cx="6030595" cy="3389561"/>
+                    </a:xfrm>
+                    <a:prstGeom prst="rect">
+                      <a:avLst/>
+                    </a:prstGeom>
+                    <a:noFill/>
+                    <a:ln>
+                      <a:noFill/>
+                    </a:ln>
+                  </pic:spPr>
+                </pic:pic>
+              </a:graphicData>
+            </a:graphic>
+          </wp:inline>
+        </w:drawing>
+      </w:r>
+    </w:p>
+    <w:p>
+      <w:pPr>
+        <w:rPr>
+          <w:rFonts w:cs="Calibri"/>
+          <w:b/>
+          <w:sz w:val="40"/>
+          <w:szCs w:val="36"/>
+        </w:rPr>
+      </w:pPr>
+    </w:p>
+    <w:p>
+      <w:pPr>
+        <w:pStyle w:val="DefaultText"/>
+        <w:spacing w:after="0"/>
+        <w:rPr>
+          <w:bCs/>
+          <w:sz w:val="32"/>
+        </w:rPr>
+      </w:pPr>
+      <w:r>
+        <w:rPr>
+          <w:b/>
+          <w:bCs/>
+          <w:sz w:val="32"/>
+        </w:rPr>
+        <w:t>3.</w:t>
+      </w:r>
+      <w:r>
+        <w:rPr>
+          <w:b/>
+          <w:bCs/>
+          <w:sz w:val="32"/>
+        </w:rPr>
+        <w:t>3</w:t>
+      </w:r>
+      <w:r>
+        <w:rPr>
+          <w:bCs/>
+          <w:sz w:val="32"/>
+        </w:rPr>
+        <w:t xml:space="preserve"> Player </w:t>
+      </w:r>
+      <w:r>
+        <w:rPr>
+          <w:bCs/>
+          <w:sz w:val="32"/>
+        </w:rPr>
+        <w:t>running</w:t>
+      </w:r>
+      <w:r>
+        <w:rPr>
+          <w:bCs/>
+          <w:sz w:val="32"/>
+        </w:rPr>
+        <w:t xml:space="preserve"> left</w:t>
+      </w:r>
+    </w:p>
+    <w:p>
+      <w:pPr>
+        <w:pStyle w:val="DefaultText"/>
+        <w:spacing w:after="0"/>
+        <w:rPr>
+          <w:bCs/>
+          <w:sz w:val="32"/>
+        </w:rPr>
+      </w:pPr>
+    </w:p>
+    <w:p>
+      <w:pPr>
+        <w:pStyle w:val="DefaultText"/>
+        <w:spacing w:after="0"/>
+        <w:rPr>
+          <w:bCs/>
+          <w:sz w:val="32"/>
+        </w:rPr>
+      </w:pPr>
+      <w:r>
+        <w:rPr>
+          <w:bCs/>
+          <w:noProof/>
+          <w:sz w:val="32"/>
+          <w:lang w:val="en-IN" w:eastAsia="en-IN"/>
+        </w:rPr>
+        <w:drawing>
+          <wp:inline distT="0" distB="0" distL="0" distR="0" wp14:anchorId="31D6ABD1" wp14:editId="138A4479">
+            <wp:extent cx="6030595" cy="3389561"/>
+            <wp:effectExtent l="0" t="0" r="0" b="0"/>
+            <wp:docPr id="6" name="Picture 6"/>
+            <wp:cNvGraphicFramePr>
+              <a:graphicFrameLocks xmlns:a="http://schemas.openxmlformats.org/drawingml/2006/main" noChangeAspect="1"/>
+            </wp:cNvGraphicFramePr>
+            <a:graphic xmlns:a="http://schemas.openxmlformats.org/drawingml/2006/main">
+              <a:graphicData uri="http://schemas.openxmlformats.org/drawingml/2006/picture">
+                <pic:pic xmlns:pic="http://schemas.openxmlformats.org/drawingml/2006/picture">
+                  <pic:nvPicPr>
+                    <pic:cNvPr id="0" name="device-2013-10-24-232629.png"/>
+                    <pic:cNvPicPr/>
+                  </pic:nvPicPr>
+                  <pic:blipFill>
+                    <a:blip r:embed="rId22">
+                      <a:extLst>
+                        <a:ext uri="{28A0092B-C50C-407E-A947-70E740481C1C}">
+                          <a14:useLocalDpi xmlns:a14="http://schemas.microsoft.com/office/drawing/2010/main" val="0"/>
+                        </a:ext>
+                      </a:extLst>
+                    </a:blip>
+                    <a:stretch>
+                      <a:fillRect/>
+                    </a:stretch>
+                  </pic:blipFill>
+                  <pic:spPr>
+                    <a:xfrm>
+                      <a:off x="0" y="0"/>
+                      <a:ext cx="6030595" cy="3389561"/>
+                    </a:xfrm>
+                    <a:prstGeom prst="rect">
+                      <a:avLst/>
+                    </a:prstGeom>
+                    <a:noFill/>
+                    <a:ln>
+                      <a:noFill/>
+                    </a:ln>
+                  </pic:spPr>
+                </pic:pic>
+              </a:graphicData>
+            </a:graphic>
+          </wp:inline>
+        </w:drawing>
+      </w:r>
+    </w:p>
+    <w:p>
+      <w:pPr>
+        <w:pStyle w:val="DefaultText"/>
+        <w:spacing w:after="0"/>
+        <w:rPr>
+          <w:bCs/>
+          <w:sz w:val="32"/>
+        </w:rPr>
+      </w:pPr>
+    </w:p>
+    <w:p>
+      <w:pPr>
+        <w:pStyle w:val="DefaultText"/>
+        <w:spacing w:after="0"/>
+        <w:rPr>
+          <w:bCs/>
+          <w:sz w:val="32"/>
+        </w:rPr>
+      </w:pPr>
+      <w:r>
+        <w:rPr>
+          <w:b/>
+          <w:bCs/>
+          <w:sz w:val="32"/>
+        </w:rPr>
+        <w:t>3.</w:t>
+      </w:r>
+      <w:r>
+        <w:rPr>
+          <w:b/>
+          <w:bCs/>
+          <w:sz w:val="32"/>
+        </w:rPr>
+        <w:t>4</w:t>
+      </w:r>
+      <w:r>
+        <w:rPr>
+          <w:bCs/>
+          <w:sz w:val="32"/>
+        </w:rPr>
+        <w:t xml:space="preserve"> Player </w:t>
+      </w:r>
+      <w:r>
+        <w:rPr>
+          <w:bCs/>
+          <w:sz w:val="32"/>
+        </w:rPr>
+        <w:t>running</w:t>
+      </w:r>
+      <w:r>
+        <w:rPr>
+          <w:bCs/>
+          <w:sz w:val="32"/>
+        </w:rPr>
+        <w:t xml:space="preserve"> right</w:t>
+      </w:r>
+    </w:p>
+    <w:p>
+      <w:pPr>
+        <w:pStyle w:val="DefaultText"/>
+        <w:spacing w:after="0"/>
+        <w:rPr>
+          <w:bCs/>
+          <w:sz w:val="32"/>
+        </w:rPr>
+      </w:pPr>
+    </w:p>
+    <w:p>
+      <w:pPr>
+        <w:pStyle w:val="DefaultText"/>
+        <w:spacing w:after="0"/>
+        <w:rPr>
+          <w:bCs/>
+          <w:sz w:val="32"/>
+        </w:rPr>
+      </w:pPr>
+      <w:r>
+        <w:rPr>
+          <w:bCs/>
+          <w:noProof/>
+          <w:sz w:val="32"/>
+          <w:lang w:val="en-IN" w:eastAsia="en-IN"/>
+        </w:rPr>
+        <w:drawing>
+          <wp:inline distT="0" distB="0" distL="0" distR="0" wp14:anchorId="3A719DBD" wp14:editId="33BD35F3">
+            <wp:extent cx="6030593" cy="3389561"/>
+            <wp:effectExtent l="0" t="0" r="0" b="0"/>
+            <wp:docPr id="11" name="Picture 11"/>
+            <wp:cNvGraphicFramePr>
+              <a:graphicFrameLocks xmlns:a="http://schemas.openxmlformats.org/drawingml/2006/main" noChangeAspect="1"/>
+            </wp:cNvGraphicFramePr>
+            <a:graphic xmlns:a="http://schemas.openxmlformats.org/drawingml/2006/main">
+              <a:graphicData uri="http://schemas.openxmlformats.org/drawingml/2006/picture">
+                <pic:pic xmlns:pic="http://schemas.openxmlformats.org/drawingml/2006/picture">
+                  <pic:nvPicPr>
+                    <pic:cNvPr id="0" name="device-2013-10-24-232629.png"/>
+                    <pic:cNvPicPr/>
+                  </pic:nvPicPr>
+                  <pic:blipFill>
+                    <a:blip r:embed="rId23">
+                      <a:extLst>
+                        <a:ext uri="{28A0092B-C50C-407E-A947-70E740481C1C}">
+                          <a14:useLocalDpi xmlns:a14="http://schemas.microsoft.com/office/drawing/2010/main" val="0"/>
+                        </a:ext>
+                      </a:extLst>
+                    </a:blip>
+                    <a:stretch>
+                      <a:fillRect/>
+                    </a:stretch>
+                  </pic:blipFill>
+                  <pic:spPr>
+                    <a:xfrm>
+                      <a:off x="0" y="0"/>
+                      <a:ext cx="6030593" cy="3389561"/>
+                    </a:xfrm>
+                    <a:prstGeom prst="rect">
+                      <a:avLst/>
+                    </a:prstGeom>
+                    <a:noFill/>
+                    <a:ln>
+                      <a:noFill/>
+                    </a:ln>
+                  </pic:spPr>
+                </pic:pic>
+              </a:graphicData>
+            </a:graphic>
+          </wp:inline>
+        </w:drawing>
+      </w:r>
+    </w:p>
+    <w:p>
+      <w:pPr>
+        <w:rPr>
+          <w:rFonts w:cs="Calibri"/>
+          <w:b/>
+          <w:sz w:val="40"/>
+          <w:szCs w:val="36"/>
+        </w:rPr>
+      </w:pPr>
+    </w:p>
+    <w:p>
+      <w:pPr>
+        <w:rPr>
+          <w:rFonts w:cs="Calibri"/>
+          <w:b/>
+          <w:sz w:val="40"/>
+          <w:szCs w:val="36"/>
+        </w:rPr>
+      </w:pPr>
+    </w:p>
+    <w:p>
+      <w:pPr>
+        <w:pStyle w:val="DefaultText"/>
+        <w:spacing w:after="0"/>
+        <w:rPr>
+          <w:bCs/>
+          <w:sz w:val="32"/>
+        </w:rPr>
+      </w:pPr>
+      <w:r>
+        <w:rPr>
+          <w:b/>
+          <w:bCs/>
+          <w:sz w:val="32"/>
+        </w:rPr>
+        <w:t>3.</w:t>
+      </w:r>
+      <w:r>
+        <w:rPr>
+          <w:b/>
+          <w:bCs/>
+          <w:sz w:val="32"/>
+        </w:rPr>
+        <w:t>5</w:t>
+      </w:r>
+      <w:r>
+        <w:rPr>
+          <w:bCs/>
+          <w:sz w:val="32"/>
+        </w:rPr>
+        <w:t xml:space="preserve"> Player </w:t>
+      </w:r>
+      <w:r>
+        <w:rPr>
+          <w:bCs/>
+          <w:sz w:val="32"/>
+        </w:rPr>
+        <w:t>jumping</w:t>
+      </w:r>
+    </w:p>
+    <w:p>
+      <w:pPr>
+        <w:pStyle w:val="DefaultText"/>
+        <w:spacing w:after="0"/>
+        <w:rPr>
+          <w:bCs/>
+          <w:sz w:val="32"/>
+        </w:rPr>
+      </w:pPr>
+    </w:p>
+    <w:p>
+      <w:pPr>
+        <w:pStyle w:val="DefaultText"/>
+        <w:spacing w:after="0"/>
+        <w:rPr>
+          <w:bCs/>
+          <w:sz w:val="32"/>
+        </w:rPr>
+      </w:pPr>
+      <w:r>
+        <w:rPr>
+          <w:bCs/>
+          <w:noProof/>
+          <w:sz w:val="32"/>
+          <w:lang w:val="en-IN" w:eastAsia="en-IN"/>
+        </w:rPr>
+        <w:drawing>
+          <wp:inline distT="0" distB="0" distL="0" distR="0" wp14:anchorId="31D6ABD1" wp14:editId="138A4479">
+            <wp:extent cx="6030595" cy="3389561"/>
+            <wp:effectExtent l="0" t="0" r="0" b="0"/>
+            <wp:docPr id="12" name="Picture 12"/>
+            <wp:cNvGraphicFramePr>
+              <a:graphicFrameLocks xmlns:a="http://schemas.openxmlformats.org/drawingml/2006/main" noChangeAspect="1"/>
+            </wp:cNvGraphicFramePr>
+            <a:graphic xmlns:a="http://schemas.openxmlformats.org/drawingml/2006/main">
+              <a:graphicData uri="http://schemas.openxmlformats.org/drawingml/2006/picture">
+                <pic:pic xmlns:pic="http://schemas.openxmlformats.org/drawingml/2006/picture">
+                  <pic:nvPicPr>
+                    <pic:cNvPr id="0" name="device-2013-10-24-232629.png"/>
+                    <pic:cNvPicPr/>
+                  </pic:nvPicPr>
+                  <pic:blipFill>
+                    <a:blip r:embed="rId24">
+                      <a:extLst>
+                        <a:ext uri="{28A0092B-C50C-407E-A947-70E740481C1C}">
+                          <a14:useLocalDpi xmlns:a14="http://schemas.microsoft.com/office/drawing/2010/main" val="0"/>
+                        </a:ext>
+                      </a:extLst>
+                    </a:blip>
+                    <a:stretch>
+                      <a:fillRect/>
+                    </a:stretch>
+                  </pic:blipFill>
+                  <pic:spPr>
+                    <a:xfrm>
+                      <a:off x="0" y="0"/>
+                      <a:ext cx="6030595" cy="3389561"/>
+                    </a:xfrm>
+                    <a:prstGeom prst="rect">
+                      <a:avLst/>
+                    </a:prstGeom>
+                    <a:noFill/>
+                    <a:ln>
+                      <a:noFill/>
+                    </a:ln>
+                  </pic:spPr>
+                </pic:pic>
+              </a:graphicData>
+            </a:graphic>
+          </wp:inline>
+        </w:drawing>
+      </w:r>
+    </w:p>
+    <w:p>
+      <w:pPr>
+        <w:pStyle w:val="DefaultText"/>
+        <w:spacing w:after="0"/>
+        <w:rPr>
+          <w:bCs/>
+          <w:sz w:val="32"/>
+        </w:rPr>
+      </w:pPr>
+    </w:p>
+    <w:p>
+      <w:pPr>
+        <w:pStyle w:val="DefaultText"/>
+        <w:spacing w:after="0"/>
+        <w:rPr>
+          <w:bCs/>
+          <w:sz w:val="32"/>
+        </w:rPr>
+      </w:pPr>
     </w:p>
     <w:p>
       <w:pPr>
@@ -7007,7 +8160,18 @@
       <w:pPr>
         <w:pStyle w:val="DefaultText"/>
         <w:spacing w:after="0"/>
-        <w:ind w:left="360"/>
+        <w:rPr>
+          <w:rFonts w:cs="Calibri"/>
+          <w:b/>
+          <w:sz w:val="40"/>
+          <w:szCs w:val="36"/>
+        </w:rPr>
+      </w:pPr>
+    </w:p>
+    <w:p>
+      <w:pPr>
+        <w:pStyle w:val="DefaultText"/>
+        <w:spacing w:after="0"/>
         <w:rPr>
           <w:rFonts w:cs="Calibri"/>
           <w:b/>
@@ -7026,7 +8190,7 @@
         <w:spacing w:after="0"/>
         <w:jc w:val="center"/>
         <w:rPr>
-          <w:rFonts w:cs="Calibri"/>
+          <w:rFonts w:asciiTheme="majorHAnsi" w:hAnsiTheme="majorHAnsi" w:cs="Calibri"/>
           <w:b/>
           <w:sz w:val="40"/>
           <w:szCs w:val="36"/>
@@ -7034,12 +8198,346 @@
       </w:pPr>
       <w:r>
         <w:rPr>
-          <w:rFonts w:cs="Calibri"/>
+          <w:rFonts w:asciiTheme="majorHAnsi" w:hAnsiTheme="majorHAnsi" w:cs="Calibri"/>
           <w:b/>
           <w:sz w:val="40"/>
           <w:szCs w:val="36"/>
         </w:rPr>
         <w:t>Conclusion</w:t>
+      </w:r>
+    </w:p>
+    <w:p>
+      <w:pPr>
+        <w:pStyle w:val="DefaultText"/>
+        <w:spacing w:after="0"/>
+        <w:rPr>
+          <w:rFonts w:cs="Calibri"/>
+          <w:b/>
+          <w:sz w:val="40"/>
+          <w:szCs w:val="36"/>
+        </w:rPr>
+      </w:pPr>
+    </w:p>
+    <w:p>
+      <w:pPr>
+        <w:spacing w:before="240" w:line="360" w:lineRule="auto"/>
+        <w:ind w:firstLine="720"/>
+        <w:jc w:val="both"/>
+        <w:rPr>
+          <w:rFonts w:ascii="Calibri" w:eastAsia="Droid Sans" w:hAnsi="Calibri" w:cs="Calibri"/>
+          <w:kern w:val="3"/>
+          <w:sz w:val="28"/>
+          <w:szCs w:val="40"/>
+          <w:lang w:val="en-US"/>
+        </w:rPr>
+      </w:pPr>
+      <w:r>
+        <w:rPr>
+          <w:rFonts w:ascii="Calibri" w:eastAsia="Droid Sans" w:hAnsi="Calibri" w:cs="Calibri"/>
+          <w:kern w:val="3"/>
+          <w:sz w:val="28"/>
+          <w:szCs w:val="40"/>
+          <w:lang w:val="en-US"/>
+        </w:rPr>
+        <w:t xml:space="preserve">We have been implementing this game for about two months, and </w:t>
+      </w:r>
+      <w:r>
+        <w:rPr>
+          <w:rFonts w:ascii="Calibri" w:eastAsia="Droid Sans" w:hAnsi="Calibri" w:cs="Calibri"/>
+          <w:kern w:val="3"/>
+          <w:sz w:val="28"/>
+          <w:szCs w:val="40"/>
+          <w:lang w:val="en-US"/>
+        </w:rPr>
+        <w:t xml:space="preserve">it </w:t>
+      </w:r>
+      <w:r>
+        <w:rPr>
+          <w:rFonts w:ascii="Calibri" w:eastAsia="Droid Sans" w:hAnsi="Calibri" w:cs="Calibri"/>
+          <w:kern w:val="3"/>
+          <w:sz w:val="28"/>
+          <w:szCs w:val="40"/>
+          <w:lang w:val="en-US"/>
+        </w:rPr>
+        <w:t>has turned out to be a</w:t>
+      </w:r>
+      <w:r>
+        <w:rPr>
+          <w:rFonts w:ascii="Calibri" w:eastAsia="Droid Sans" w:hAnsi="Calibri" w:cs="Calibri"/>
+          <w:kern w:val="3"/>
+          <w:sz w:val="28"/>
+          <w:szCs w:val="40"/>
+          <w:lang w:val="en-US"/>
+        </w:rPr>
+        <w:t xml:space="preserve"> </w:t>
+      </w:r>
+      <w:r>
+        <w:rPr>
+          <w:rFonts w:ascii="Calibri" w:eastAsia="Droid Sans" w:hAnsi="Calibri" w:cs="Calibri"/>
+          <w:kern w:val="3"/>
+          <w:sz w:val="28"/>
+          <w:szCs w:val="40"/>
+          <w:lang w:val="en-US"/>
+        </w:rPr>
+        <w:t>very learning and beneficial experience. This g</w:t>
+      </w:r>
+      <w:r>
+        <w:rPr>
+          <w:rFonts w:ascii="Calibri" w:eastAsia="Droid Sans" w:hAnsi="Calibri" w:cs="Calibri"/>
+          <w:kern w:val="3"/>
+          <w:sz w:val="28"/>
+          <w:szCs w:val="40"/>
+          <w:lang w:val="en-US"/>
+        </w:rPr>
+        <w:t>ame is still a work in progress. M</w:t>
+      </w:r>
+      <w:r>
+        <w:rPr>
+          <w:rFonts w:ascii="Calibri" w:eastAsia="Droid Sans" w:hAnsi="Calibri" w:cs="Calibri"/>
+          <w:kern w:val="3"/>
+          <w:sz w:val="28"/>
+          <w:szCs w:val="40"/>
+          <w:lang w:val="en-US"/>
+        </w:rPr>
+        <w:t xml:space="preserve">any other useful features can be </w:t>
+      </w:r>
+      <w:r>
+        <w:rPr>
+          <w:rFonts w:ascii="Calibri" w:eastAsia="Droid Sans" w:hAnsi="Calibri" w:cs="Calibri"/>
+          <w:kern w:val="3"/>
+          <w:sz w:val="28"/>
+          <w:szCs w:val="40"/>
+          <w:lang w:val="en-US"/>
+        </w:rPr>
+        <w:t xml:space="preserve">added, such as multiple levels, </w:t>
+      </w:r>
+      <w:r>
+        <w:rPr>
+          <w:rFonts w:ascii="Calibri" w:eastAsia="Droid Sans" w:hAnsi="Calibri" w:cs="Calibri"/>
+          <w:kern w:val="3"/>
+          <w:sz w:val="28"/>
+          <w:szCs w:val="40"/>
+          <w:lang w:val="en-US"/>
+        </w:rPr>
+        <w:t>obstacles</w:t>
+      </w:r>
+      <w:r>
+        <w:rPr>
+          <w:rFonts w:ascii="Calibri" w:eastAsia="Droid Sans" w:hAnsi="Calibri" w:cs="Calibri"/>
+          <w:kern w:val="3"/>
+          <w:sz w:val="28"/>
+          <w:szCs w:val="40"/>
+          <w:lang w:val="en-US"/>
+        </w:rPr>
+        <w:t>, monsters attacking, background music, sound effects,</w:t>
+      </w:r>
+      <w:r>
+        <w:rPr>
+          <w:rFonts w:ascii="Calibri" w:eastAsia="Droid Sans" w:hAnsi="Calibri" w:cs="Calibri"/>
+          <w:kern w:val="3"/>
+          <w:sz w:val="28"/>
+          <w:szCs w:val="40"/>
+          <w:lang w:val="en-US"/>
+        </w:rPr>
+        <w:t xml:space="preserve"> etc.</w:t>
+      </w:r>
+    </w:p>
+    <w:p>
+      <w:pPr>
+        <w:spacing w:before="240" w:line="360" w:lineRule="auto"/>
+        <w:ind w:firstLine="720"/>
+        <w:jc w:val="both"/>
+        <w:rPr>
+          <w:rFonts w:ascii="Calibri" w:eastAsia="Droid Sans" w:hAnsi="Calibri" w:cs="Calibri"/>
+          <w:kern w:val="3"/>
+          <w:sz w:val="28"/>
+          <w:szCs w:val="40"/>
+          <w:lang w:val="en-US"/>
+        </w:rPr>
+      </w:pPr>
+      <w:r>
+        <w:rPr>
+          <w:rFonts w:ascii="Calibri" w:eastAsia="Droid Sans" w:hAnsi="Calibri" w:cs="Calibri"/>
+          <w:kern w:val="3"/>
+          <w:sz w:val="28"/>
+          <w:szCs w:val="40"/>
+          <w:lang w:val="en-US"/>
+        </w:rPr>
+        <w:t>The game incorporates features like moving left,</w:t>
+      </w:r>
+      <w:r>
+        <w:rPr>
+          <w:rFonts w:ascii="Calibri" w:eastAsia="Droid Sans" w:hAnsi="Calibri" w:cs="Calibri"/>
+          <w:kern w:val="3"/>
+          <w:sz w:val="28"/>
+          <w:szCs w:val="40"/>
+          <w:lang w:val="en-US"/>
+        </w:rPr>
+        <w:t xml:space="preserve"> </w:t>
+      </w:r>
+      <w:r>
+        <w:rPr>
+          <w:rFonts w:ascii="Calibri" w:eastAsia="Droid Sans" w:hAnsi="Calibri" w:cs="Calibri"/>
+          <w:kern w:val="3"/>
+          <w:sz w:val="28"/>
+          <w:szCs w:val="40"/>
+          <w:lang w:val="en-US"/>
+        </w:rPr>
+        <w:t>right,</w:t>
+      </w:r>
+      <w:r>
+        <w:rPr>
+          <w:rFonts w:ascii="Calibri" w:eastAsia="Droid Sans" w:hAnsi="Calibri" w:cs="Calibri"/>
+          <w:kern w:val="3"/>
+          <w:sz w:val="28"/>
+          <w:szCs w:val="40"/>
+          <w:lang w:val="en-US"/>
+        </w:rPr>
+        <w:t xml:space="preserve"> </w:t>
+      </w:r>
+      <w:r>
+        <w:rPr>
+          <w:rFonts w:ascii="Calibri" w:eastAsia="Droid Sans" w:hAnsi="Calibri" w:cs="Calibri"/>
+          <w:kern w:val="3"/>
+          <w:sz w:val="28"/>
+          <w:szCs w:val="40"/>
+          <w:lang w:val="en-US"/>
+        </w:rPr>
+        <w:t>jump</w:t>
+      </w:r>
+      <w:r>
+        <w:rPr>
+          <w:rFonts w:ascii="Calibri" w:eastAsia="Droid Sans" w:hAnsi="Calibri" w:cs="Calibri"/>
+          <w:kern w:val="3"/>
+          <w:sz w:val="28"/>
+          <w:szCs w:val="40"/>
+          <w:lang w:val="en-US"/>
+        </w:rPr>
+        <w:t>ing</w:t>
+      </w:r>
+      <w:r>
+        <w:rPr>
+          <w:rFonts w:ascii="Calibri" w:eastAsia="Droid Sans" w:hAnsi="Calibri" w:cs="Calibri"/>
+          <w:kern w:val="3"/>
+          <w:sz w:val="28"/>
+          <w:szCs w:val="40"/>
+          <w:lang w:val="en-US"/>
+        </w:rPr>
+        <w:t xml:space="preserve"> and shooting.</w:t>
+      </w:r>
+      <w:r>
+        <w:rPr>
+          <w:rFonts w:ascii="Calibri" w:eastAsia="Droid Sans" w:hAnsi="Calibri" w:cs="Calibri"/>
+          <w:kern w:val="3"/>
+          <w:sz w:val="28"/>
+          <w:szCs w:val="40"/>
+          <w:lang w:val="en-US"/>
+        </w:rPr>
+        <w:t xml:space="preserve"> </w:t>
+      </w:r>
+      <w:r>
+        <w:rPr>
+          <w:rFonts w:ascii="Calibri" w:eastAsia="Droid Sans" w:hAnsi="Calibri" w:cs="Calibri"/>
+          <w:kern w:val="3"/>
+          <w:sz w:val="28"/>
+          <w:szCs w:val="40"/>
+          <w:lang w:val="en-US"/>
+        </w:rPr>
+        <w:t xml:space="preserve">The movement of the player 'Bob' is decided by the collision detection with tiles and further calculations to accelerate or </w:t>
+      </w:r>
+      <w:r>
+        <w:rPr>
+          <w:rFonts w:ascii="Calibri" w:eastAsia="Droid Sans" w:hAnsi="Calibri" w:cs="Calibri"/>
+          <w:kern w:val="3"/>
+          <w:sz w:val="28"/>
+          <w:szCs w:val="40"/>
+          <w:lang w:val="en-US"/>
+        </w:rPr>
+        <w:t>decelerate.</w:t>
+      </w:r>
+    </w:p>
+    <w:p>
+      <w:pPr>
+        <w:spacing w:before="240" w:line="360" w:lineRule="auto"/>
+        <w:ind w:firstLine="720"/>
+        <w:jc w:val="both"/>
+        <w:rPr>
+          <w:rFonts w:ascii="Calibri" w:eastAsia="Droid Sans" w:hAnsi="Calibri" w:cs="Calibri"/>
+          <w:kern w:val="3"/>
+          <w:sz w:val="28"/>
+          <w:szCs w:val="40"/>
+          <w:lang w:val="en-US"/>
+        </w:rPr>
+      </w:pPr>
+      <w:r>
+        <w:rPr>
+          <w:rFonts w:ascii="Calibri" w:eastAsia="Droid Sans" w:hAnsi="Calibri" w:cs="Calibri"/>
+          <w:kern w:val="3"/>
+          <w:sz w:val="28"/>
+          <w:szCs w:val="40"/>
+          <w:lang w:val="en-US"/>
+        </w:rPr>
+        <w:t xml:space="preserve">The experience of working in </w:t>
+      </w:r>
+      <w:r>
+        <w:rPr>
+          <w:rFonts w:ascii="Calibri" w:eastAsia="Droid Sans" w:hAnsi="Calibri" w:cs="Calibri"/>
+          <w:kern w:val="3"/>
+          <w:sz w:val="28"/>
+          <w:szCs w:val="40"/>
+          <w:lang w:val="en-US"/>
+        </w:rPr>
+        <w:t xml:space="preserve">a </w:t>
+      </w:r>
+      <w:r>
+        <w:rPr>
+          <w:rFonts w:ascii="Calibri" w:eastAsia="Droid Sans" w:hAnsi="Calibri" w:cs="Calibri"/>
+          <w:kern w:val="3"/>
+          <w:sz w:val="28"/>
+          <w:szCs w:val="40"/>
+          <w:lang w:val="en-US"/>
+        </w:rPr>
+        <w:t xml:space="preserve">team and integration of modules developed with requirement </w:t>
+      </w:r>
+      <w:r>
+        <w:rPr>
+          <w:rFonts w:ascii="Calibri" w:eastAsia="Droid Sans" w:hAnsi="Calibri" w:cs="Calibri"/>
+          <w:kern w:val="3"/>
+          <w:sz w:val="28"/>
+          <w:szCs w:val="40"/>
+          <w:lang w:val="en-US"/>
+        </w:rPr>
+        <w:t>specifications</w:t>
+      </w:r>
+      <w:r>
+        <w:rPr>
+          <w:rFonts w:ascii="Calibri" w:eastAsia="Droid Sans" w:hAnsi="Calibri" w:cs="Calibri"/>
+          <w:kern w:val="3"/>
+          <w:sz w:val="28"/>
+          <w:szCs w:val="40"/>
+          <w:lang w:val="en-US"/>
+        </w:rPr>
+        <w:t xml:space="preserve"> is a very impo</w:t>
+      </w:r>
+      <w:r>
+        <w:rPr>
+          <w:rFonts w:ascii="Calibri" w:eastAsia="Droid Sans" w:hAnsi="Calibri" w:cs="Calibri"/>
+          <w:kern w:val="3"/>
+          <w:sz w:val="28"/>
+          <w:szCs w:val="40"/>
+          <w:lang w:val="en-US"/>
+        </w:rPr>
+        <w:t xml:space="preserve">rtant achievement for our team. </w:t>
+      </w:r>
+      <w:r>
+        <w:rPr>
+          <w:rFonts w:ascii="Calibri" w:eastAsia="Droid Sans" w:hAnsi="Calibri" w:cs="Calibri"/>
+          <w:kern w:val="3"/>
+          <w:sz w:val="28"/>
+          <w:szCs w:val="40"/>
+          <w:lang w:val="en-US"/>
+        </w:rPr>
+        <w:t>We hope to make this game user friendly with good user interface and enjoyable for all age groups.</w:t>
       </w:r>
     </w:p>
     <w:p>
@@ -7062,6 +8560,25 @@
         </w:rPr>
         <w:br w:type="page"/>
       </w:r>
+      <w:r>
+        <w:rPr>
+          <w:rFonts w:cs="Calibri"/>
+          <w:b/>
+          <w:sz w:val="40"/>
+          <w:szCs w:val="36"/>
+        </w:rPr>
+        <w:lastRenderedPageBreak/>
+        <w:softHyphen/>
+      </w:r>
+      <w:r>
+        <w:rPr>
+          <w:rFonts w:cs="Calibri"/>
+          <w:b/>
+          <w:sz w:val="40"/>
+          <w:szCs w:val="36"/>
+        </w:rPr>
+        <w:softHyphen/>
+      </w:r>
     </w:p>
     <w:p>
       <w:pPr>
@@ -7086,7 +8603,7 @@
         <w:spacing w:after="0"/>
         <w:jc w:val="center"/>
         <w:rPr>
-          <w:rFonts w:cs="Calibri"/>
+          <w:rFonts w:asciiTheme="majorHAnsi" w:hAnsiTheme="majorHAnsi" w:cs="Calibri"/>
           <w:b/>
           <w:sz w:val="40"/>
           <w:szCs w:val="36"/>
@@ -7094,7 +8611,7 @@
       </w:pPr>
       <w:r>
         <w:rPr>
-          <w:rFonts w:cs="Calibri"/>
+          <w:rFonts w:asciiTheme="majorHAnsi" w:hAnsiTheme="majorHAnsi" w:cs="Calibri"/>
           <w:b/>
           <w:sz w:val="40"/>
           <w:szCs w:val="36"/>
@@ -7122,48 +8639,40 @@
           <w:ilvl w:val="0"/>
           <w:numId w:val="4"/>
         </w:numPr>
-        <w:spacing w:after="0"/>
+        <w:spacing w:before="240" w:line="360" w:lineRule="auto"/>
+        <w:ind w:hanging="436"/>
         <w:jc w:val="both"/>
         <w:rPr>
           <w:rFonts w:cs="Calibri"/>
-          <w:sz w:val="24"/>
-          <w:szCs w:val="40"/>
-        </w:rPr>
-      </w:pPr>
-      <w:r>
-        <w:rPr>
-          <w:rFonts w:cs="Calibri"/>
-          <w:sz w:val="24"/>
-          <w:szCs w:val="40"/>
-        </w:rPr>
-        <w:t>Beginning Android Games 2nd Edition</w:t>
-      </w:r>
-      <w:r>
-        <w:rPr>
-          <w:rFonts w:cs="Calibri"/>
-          <w:sz w:val="24"/>
-          <w:szCs w:val="40"/>
-        </w:rPr>
-        <w:t xml:space="preserve"> by Mario </w:t>
+          <w:sz w:val="26"/>
+          <w:szCs w:val="26"/>
+        </w:rPr>
+      </w:pPr>
+      <w:r>
+        <w:rPr>
+          <w:rFonts w:cs="Calibri"/>
+          <w:sz w:val="26"/>
+          <w:szCs w:val="26"/>
+        </w:rPr>
+        <w:t xml:space="preserve">Fundamentals of Software Engineering by </w:t>
       </w:r>
       <w:proofErr w:type="spellStart"/>
       <w:r>
         <w:rPr>
           <w:rFonts w:cs="Calibri"/>
-          <w:sz w:val="24"/>
-          <w:szCs w:val="40"/>
-          <w:lang w:val="en-IN"/>
-        </w:rPr>
-        <w:t>Zechner</w:t>
+          <w:sz w:val="26"/>
+          <w:szCs w:val="26"/>
+        </w:rPr>
+        <w:t>Rajib</w:t>
       </w:r>
       <w:proofErr w:type="spellEnd"/>
       <w:r>
         <w:rPr>
           <w:rFonts w:cs="Calibri"/>
-          <w:sz w:val="24"/>
-          <w:szCs w:val="40"/>
-        </w:rPr>
-        <w:t xml:space="preserve"> and Robert Green</w:t>
+          <w:sz w:val="26"/>
+          <w:szCs w:val="26"/>
+        </w:rPr>
+        <w:t xml:space="preserve"> Mall</w:t>
       </w:r>
     </w:p>
     <w:p>
@@ -7173,58 +8682,41 @@
           <w:ilvl w:val="0"/>
           <w:numId w:val="4"/>
         </w:numPr>
-        <w:spacing w:after="0"/>
+        <w:spacing w:before="240" w:line="360" w:lineRule="auto"/>
+        <w:ind w:hanging="436"/>
         <w:jc w:val="both"/>
         <w:rPr>
           <w:rFonts w:cs="Calibri"/>
-          <w:sz w:val="24"/>
-          <w:szCs w:val="40"/>
-        </w:rPr>
-      </w:pPr>
-      <w:r>
-        <w:rPr>
-          <w:rFonts w:cs="Calibri"/>
-          <w:sz w:val="24"/>
-          <w:szCs w:val="40"/>
-        </w:rPr>
-        <w:t xml:space="preserve">Game Development Tutorial – </w:t>
+          <w:sz w:val="26"/>
+          <w:szCs w:val="26"/>
+        </w:rPr>
+      </w:pPr>
+      <w:r>
+        <w:rPr>
+          <w:rFonts w:cs="Calibri"/>
+          <w:sz w:val="26"/>
+          <w:szCs w:val="26"/>
+        </w:rPr>
+        <w:t xml:space="preserve">Beginning Android Games 2nd Edition by Mario </w:t>
       </w:r>
       <w:proofErr w:type="spellStart"/>
       <w:r>
         <w:rPr>
           <w:rFonts w:cs="Calibri"/>
-          <w:sz w:val="24"/>
-          <w:szCs w:val="40"/>
-        </w:rPr>
-        <w:t>Kilobolt</w:t>
+          <w:sz w:val="26"/>
+          <w:szCs w:val="26"/>
+          <w:lang w:val="en-IN"/>
+        </w:rPr>
+        <w:t>Zechner</w:t>
       </w:r>
       <w:proofErr w:type="spellEnd"/>
       <w:r>
         <w:rPr>
           <w:rFonts w:cs="Calibri"/>
-          <w:sz w:val="24"/>
-          <w:szCs w:val="40"/>
-        </w:rPr>
-        <w:t xml:space="preserve"> Studios (</w:t>
-      </w:r>
-      <w:hyperlink r:id="rId20" w:history="1">
-        <w:r>
-          <w:rPr>
-            <w:rStyle w:val="Hyperlink"/>
-            <w:rFonts w:cs="Calibri"/>
-            <w:sz w:val="24"/>
-            <w:szCs w:val="40"/>
-          </w:rPr>
-          <w:t>http://www.kilbolt.com</w:t>
-        </w:r>
-      </w:hyperlink>
-      <w:r>
-        <w:rPr>
-          <w:rFonts w:cs="Calibri"/>
-          <w:sz w:val="24"/>
-          <w:szCs w:val="40"/>
-        </w:rPr>
-        <w:t xml:space="preserve"> )</w:t>
+          <w:sz w:val="26"/>
+          <w:szCs w:val="26"/>
+        </w:rPr>
+        <w:t xml:space="preserve"> and Robert Green</w:t>
       </w:r>
     </w:p>
     <w:p>
@@ -7234,287 +8726,398 @@
           <w:ilvl w:val="0"/>
           <w:numId w:val="4"/>
         </w:numPr>
-        <w:spacing w:after="0"/>
+        <w:spacing w:before="240" w:line="360" w:lineRule="auto"/>
+        <w:ind w:hanging="436"/>
         <w:jc w:val="both"/>
         <w:rPr>
           <w:rFonts w:cs="Calibri"/>
-          <w:sz w:val="24"/>
-          <w:szCs w:val="40"/>
-        </w:rPr>
-      </w:pPr>
+          <w:sz w:val="26"/>
+          <w:szCs w:val="26"/>
+        </w:rPr>
+      </w:pPr>
+      <w:r>
+        <w:rPr>
+          <w:rFonts w:cs="Calibri"/>
+          <w:sz w:val="26"/>
+          <w:szCs w:val="26"/>
+        </w:rPr>
+        <w:t xml:space="preserve">Game Development Tutorial – </w:t>
+      </w:r>
       <w:proofErr w:type="spellStart"/>
       <w:r>
         <w:rPr>
           <w:rFonts w:cs="Calibri"/>
-          <w:sz w:val="24"/>
-          <w:szCs w:val="40"/>
-        </w:rPr>
-        <w:t>Libgdx</w:t>
+          <w:sz w:val="26"/>
+          <w:szCs w:val="26"/>
+        </w:rPr>
+        <w:t>Kilobolt</w:t>
       </w:r>
       <w:proofErr w:type="spellEnd"/>
       <w:r>
         <w:rPr>
           <w:rFonts w:cs="Calibri"/>
-          <w:sz w:val="24"/>
-          <w:szCs w:val="40"/>
-        </w:rPr>
-        <w:t xml:space="preserve"> Documentation</w:t>
-      </w:r>
-    </w:p>
-    <w:p>
-      <w:pPr>
-        <w:pStyle w:val="DefaultText"/>
-        <w:numPr>
-          <w:ilvl w:val="0"/>
-          <w:numId w:val="4"/>
-        </w:numPr>
-        <w:spacing w:after="0"/>
-        <w:jc w:val="both"/>
-        <w:rPr>
-          <w:rFonts w:cs="Calibri"/>
-          <w:sz w:val="24"/>
-          <w:szCs w:val="40"/>
-        </w:rPr>
-      </w:pPr>
-      <w:r>
-        <w:rPr>
-          <w:rFonts w:cs="Calibri"/>
-          <w:sz w:val="24"/>
-          <w:szCs w:val="40"/>
-        </w:rPr>
-        <w:t>Wikipedia (</w:t>
-      </w:r>
-      <w:hyperlink r:id="rId21" w:history="1">
-        <w:r>
-          <w:rPr>
-            <w:rStyle w:val="Hyperlink"/>
-            <w:rFonts w:cs="Calibri"/>
-            <w:sz w:val="24"/>
-            <w:szCs w:val="40"/>
-          </w:rPr>
-          <w:t>http://www.wikipedia.org</w:t>
-        </w:r>
-      </w:hyperlink>
-      <w:r>
-        <w:rPr>
-          <w:rFonts w:cs="Calibri"/>
-          <w:sz w:val="24"/>
-          <w:szCs w:val="40"/>
-        </w:rPr>
-        <w:t xml:space="preserve"> )</w:t>
-      </w:r>
-    </w:p>
-    <w:p>
-      <w:pPr>
-        <w:pStyle w:val="DefaultText"/>
-        <w:numPr>
-          <w:ilvl w:val="0"/>
-          <w:numId w:val="4"/>
-        </w:numPr>
-        <w:spacing w:after="0"/>
-        <w:jc w:val="both"/>
-        <w:rPr>
-          <w:rFonts w:cs="Calibri"/>
-          <w:sz w:val="24"/>
-          <w:szCs w:val="40"/>
-        </w:rPr>
-      </w:pPr>
-      <w:r>
-        <w:rPr>
-          <w:rFonts w:cs="Calibri"/>
-          <w:sz w:val="24"/>
-          <w:szCs w:val="40"/>
-        </w:rPr>
-        <w:t xml:space="preserve">Fundamentals of Software Engineering by </w:t>
-      </w:r>
-      <w:proofErr w:type="spellStart"/>
-      <w:r>
-        <w:rPr>
-          <w:rFonts w:cs="Calibri"/>
-          <w:sz w:val="24"/>
-          <w:szCs w:val="40"/>
-        </w:rPr>
-        <w:t>Rajib</w:t>
-      </w:r>
-      <w:proofErr w:type="spellEnd"/>
-      <w:r>
-        <w:rPr>
-          <w:rFonts w:cs="Calibri"/>
-          <w:sz w:val="24"/>
-          <w:szCs w:val="40"/>
-        </w:rPr>
-        <w:t xml:space="preserve"> Mall</w:t>
-      </w:r>
-    </w:p>
-    <w:p>
-      <w:pPr>
-        <w:pStyle w:val="DefaultText"/>
-        <w:numPr>
-          <w:ilvl w:val="0"/>
-          <w:numId w:val="4"/>
-        </w:numPr>
-        <w:spacing w:after="0"/>
-        <w:jc w:val="both"/>
-        <w:rPr>
-          <w:rFonts w:cs="Calibri"/>
-          <w:sz w:val="24"/>
-          <w:szCs w:val="40"/>
-        </w:rPr>
-      </w:pPr>
-      <w:r>
-        <w:rPr>
-          <w:rFonts w:cs="Calibri"/>
-          <w:sz w:val="24"/>
-          <w:szCs w:val="40"/>
-        </w:rPr>
-        <w:t>Open game art (</w:t>
-      </w:r>
-      <w:hyperlink r:id="rId22" w:history="1">
-        <w:r>
-          <w:rPr>
-            <w:rStyle w:val="Hyperlink"/>
-            <w:rFonts w:cs="Calibri"/>
-            <w:sz w:val="24"/>
-            <w:szCs w:val="40"/>
-          </w:rPr>
-          <w:t>http://www.opengameart.org</w:t>
-        </w:r>
-      </w:hyperlink>
-      <w:r>
-        <w:rPr>
-          <w:rFonts w:cs="Calibri"/>
-          <w:sz w:val="24"/>
-          <w:szCs w:val="40"/>
-        </w:rPr>
-        <w:t xml:space="preserve"> </w:t>
-      </w:r>
-      <w:r>
-        <w:rPr>
-          <w:rFonts w:cs="Calibri"/>
-          <w:sz w:val="24"/>
-          <w:szCs w:val="40"/>
-        </w:rPr>
-        <w:t>)</w:t>
-      </w:r>
-    </w:p>
-    <w:p>
-      <w:pPr>
-        <w:pStyle w:val="DefaultText"/>
-        <w:numPr>
-          <w:ilvl w:val="0"/>
-          <w:numId w:val="4"/>
-        </w:numPr>
-        <w:spacing w:after="0"/>
-        <w:jc w:val="both"/>
-        <w:rPr>
-          <w:rFonts w:cs="Calibri"/>
-          <w:sz w:val="24"/>
-          <w:szCs w:val="40"/>
-        </w:rPr>
-      </w:pPr>
-      <w:proofErr w:type="spellStart"/>
-      <w:r>
-        <w:rPr>
-          <w:rFonts w:cs="Calibri"/>
-          <w:sz w:val="24"/>
-          <w:szCs w:val="40"/>
-        </w:rPr>
-        <w:t>Stackoverflow</w:t>
-      </w:r>
-      <w:proofErr w:type="spellEnd"/>
-      <w:r>
-        <w:rPr>
-          <w:rFonts w:cs="Calibri"/>
-          <w:sz w:val="24"/>
-          <w:szCs w:val="40"/>
-        </w:rPr>
-        <w:t xml:space="preserve"> (</w:t>
-      </w:r>
-      <w:hyperlink r:id="rId23" w:history="1">
-        <w:r>
-          <w:rPr>
-            <w:rStyle w:val="Hyperlink"/>
-          </w:rPr>
-          <w:t>http://stackoverflow.com</w:t>
-        </w:r>
-      </w:hyperlink>
-      <w:r>
-        <w:rPr>
-          <w:rFonts w:cs="Calibri"/>
-          <w:sz w:val="24"/>
-          <w:szCs w:val="40"/>
-        </w:rPr>
-        <w:t>)</w:t>
-      </w:r>
-    </w:p>
-    <w:p>
-      <w:pPr>
-        <w:pStyle w:val="DefaultText"/>
-        <w:numPr>
-          <w:ilvl w:val="0"/>
-          <w:numId w:val="4"/>
-        </w:numPr>
-        <w:spacing w:after="0"/>
-        <w:jc w:val="both"/>
-        <w:rPr>
-          <w:rFonts w:cs="Calibri"/>
-          <w:sz w:val="24"/>
-          <w:szCs w:val="40"/>
-        </w:rPr>
-      </w:pPr>
-      <w:hyperlink r:id="rId24" w:history="1">
-        <w:r>
-          <w:rPr>
-            <w:rStyle w:val="Hyperlink"/>
-            <w:rFonts w:cs="Calibri"/>
-            <w:sz w:val="24"/>
-            <w:szCs w:val="40"/>
-          </w:rPr>
-          <w:t>http://www.code.google.com</w:t>
-        </w:r>
-      </w:hyperlink>
-      <w:r>
-        <w:rPr>
-          <w:rFonts w:cs="Calibri"/>
-          <w:sz w:val="24"/>
-          <w:szCs w:val="40"/>
-        </w:rPr>
-        <w:t xml:space="preserve"> </w:t>
-      </w:r>
-    </w:p>
-    <w:p>
-      <w:pPr>
-        <w:pStyle w:val="DefaultText"/>
-        <w:numPr>
-          <w:ilvl w:val="0"/>
-          <w:numId w:val="4"/>
-        </w:numPr>
-        <w:spacing w:after="0"/>
-        <w:jc w:val="both"/>
-        <w:rPr>
-          <w:rFonts w:cs="Calibri"/>
-          <w:sz w:val="24"/>
-          <w:szCs w:val="40"/>
-        </w:rPr>
-      </w:pPr>
+          <w:sz w:val="26"/>
+          <w:szCs w:val="26"/>
+        </w:rPr>
+        <w:t xml:space="preserve"> Studios (</w:t>
+      </w:r>
       <w:hyperlink r:id="rId25" w:history="1">
         <w:r>
           <w:rPr>
             <w:rStyle w:val="Hyperlink"/>
             <w:rFonts w:cs="Calibri"/>
-            <w:sz w:val="24"/>
-            <w:szCs w:val="40"/>
+            <w:sz w:val="26"/>
+            <w:szCs w:val="26"/>
+          </w:rPr>
+          <w:t>http://www.kilbolt.com</w:t>
+        </w:r>
+      </w:hyperlink>
+      <w:r>
+        <w:rPr>
+          <w:rFonts w:cs="Calibri"/>
+          <w:sz w:val="26"/>
+          <w:szCs w:val="26"/>
+        </w:rPr>
+        <w:t>)</w:t>
+      </w:r>
+    </w:p>
+    <w:p>
+      <w:pPr>
+        <w:pStyle w:val="DefaultText"/>
+        <w:numPr>
+          <w:ilvl w:val="0"/>
+          <w:numId w:val="4"/>
+        </w:numPr>
+        <w:spacing w:before="240" w:line="360" w:lineRule="auto"/>
+        <w:ind w:hanging="436"/>
+        <w:jc w:val="both"/>
+        <w:rPr>
+          <w:rFonts w:cs="Calibri"/>
+          <w:sz w:val="26"/>
+          <w:szCs w:val="26"/>
+        </w:rPr>
+      </w:pPr>
+      <w:proofErr w:type="spellStart"/>
+      <w:r>
+        <w:rPr>
+          <w:rFonts w:cs="Calibri"/>
+          <w:sz w:val="26"/>
+          <w:szCs w:val="26"/>
+        </w:rPr>
+        <w:t>Libgdx</w:t>
+      </w:r>
+      <w:proofErr w:type="spellEnd"/>
+      <w:r>
+        <w:rPr>
+          <w:rFonts w:cs="Calibri"/>
+          <w:sz w:val="26"/>
+          <w:szCs w:val="26"/>
+        </w:rPr>
+        <w:t xml:space="preserve"> Documentation</w:t>
+      </w:r>
+      <w:r>
+        <w:rPr>
+          <w:rFonts w:cs="Calibri"/>
+          <w:sz w:val="26"/>
+          <w:szCs w:val="26"/>
+        </w:rPr>
+        <w:t xml:space="preserve"> (</w:t>
+      </w:r>
+      <w:hyperlink r:id="rId26" w:history="1">
+        <w:r>
+          <w:rPr>
+            <w:rStyle w:val="Hyperlink"/>
+            <w:rFonts w:cs="Calibri"/>
+            <w:sz w:val="26"/>
+            <w:szCs w:val="26"/>
+          </w:rPr>
+          <w:t>http://libgdx.badlogicgames.com/documentation.html</w:t>
+        </w:r>
+      </w:hyperlink>
+      <w:r>
+        <w:rPr>
+          <w:rFonts w:cs="Calibri"/>
+          <w:sz w:val="26"/>
+          <w:szCs w:val="26"/>
+        </w:rPr>
+        <w:t>)</w:t>
+      </w:r>
+    </w:p>
+    <w:p>
+      <w:pPr>
+        <w:pStyle w:val="DefaultText"/>
+        <w:numPr>
+          <w:ilvl w:val="0"/>
+          <w:numId w:val="4"/>
+        </w:numPr>
+        <w:spacing w:before="240" w:line="360" w:lineRule="auto"/>
+        <w:ind w:hanging="436"/>
+        <w:jc w:val="both"/>
+        <w:rPr>
+          <w:rFonts w:cs="Calibri"/>
+          <w:sz w:val="26"/>
+          <w:szCs w:val="26"/>
+        </w:rPr>
+      </w:pPr>
+      <w:proofErr w:type="spellStart"/>
+      <w:r>
+        <w:rPr>
+          <w:rFonts w:cs="Calibri"/>
+          <w:sz w:val="26"/>
+          <w:szCs w:val="26"/>
+        </w:rPr>
+        <w:t>Libgdx</w:t>
+      </w:r>
+      <w:proofErr w:type="spellEnd"/>
+      <w:r>
+        <w:rPr>
+          <w:rFonts w:cs="Calibri"/>
+          <w:sz w:val="26"/>
+          <w:szCs w:val="26"/>
+        </w:rPr>
+        <w:t xml:space="preserve"> Wiki (</w:t>
+      </w:r>
+      <w:hyperlink r:id="rId27" w:history="1">
+        <w:r>
+          <w:rPr>
+            <w:rStyle w:val="Hyperlink"/>
+            <w:rFonts w:cs="Calibri"/>
+            <w:sz w:val="26"/>
+            <w:szCs w:val="26"/>
+          </w:rPr>
+          <w:t>https://github.com/libgdx/libgdx/wiki</w:t>
+        </w:r>
+      </w:hyperlink>
+      <w:r>
+        <w:rPr>
+          <w:rFonts w:cs="Calibri"/>
+          <w:sz w:val="26"/>
+          <w:szCs w:val="26"/>
+        </w:rPr>
+        <w:t>)</w:t>
+      </w:r>
+    </w:p>
+    <w:p>
+      <w:pPr>
+        <w:pStyle w:val="DefaultText"/>
+        <w:numPr>
+          <w:ilvl w:val="0"/>
+          <w:numId w:val="4"/>
+        </w:numPr>
+        <w:spacing w:before="240" w:line="360" w:lineRule="auto"/>
+        <w:ind w:hanging="436"/>
+        <w:jc w:val="both"/>
+        <w:rPr>
+          <w:rFonts w:cs="Calibri"/>
+          <w:sz w:val="26"/>
+          <w:szCs w:val="26"/>
+        </w:rPr>
+      </w:pPr>
+      <w:r>
+        <w:rPr>
+          <w:rFonts w:cs="Calibri"/>
+          <w:sz w:val="26"/>
+          <w:szCs w:val="26"/>
+        </w:rPr>
+        <w:t>Wikipedia (</w:t>
+      </w:r>
+      <w:hyperlink r:id="rId28" w:history="1">
+        <w:r>
+          <w:rPr>
+            <w:rStyle w:val="Hyperlink"/>
+            <w:rFonts w:cs="Calibri"/>
+            <w:sz w:val="26"/>
+            <w:szCs w:val="26"/>
+          </w:rPr>
+          <w:t>http://www.wikipedia.org</w:t>
+        </w:r>
+      </w:hyperlink>
+      <w:r>
+        <w:rPr>
+          <w:rFonts w:cs="Calibri"/>
+          <w:sz w:val="26"/>
+          <w:szCs w:val="26"/>
+        </w:rPr>
+        <w:t>)</w:t>
+      </w:r>
+    </w:p>
+    <w:p>
+      <w:pPr>
+        <w:pStyle w:val="DefaultText"/>
+        <w:numPr>
+          <w:ilvl w:val="0"/>
+          <w:numId w:val="4"/>
+        </w:numPr>
+        <w:spacing w:before="240" w:line="360" w:lineRule="auto"/>
+        <w:ind w:hanging="436"/>
+        <w:jc w:val="both"/>
+        <w:rPr>
+          <w:rFonts w:cs="Calibri"/>
+          <w:sz w:val="26"/>
+          <w:szCs w:val="26"/>
+        </w:rPr>
+      </w:pPr>
+      <w:r>
+        <w:rPr>
+          <w:rFonts w:cs="Calibri"/>
+          <w:sz w:val="26"/>
+          <w:szCs w:val="26"/>
+        </w:rPr>
+        <w:t xml:space="preserve">Open </w:t>
+      </w:r>
+      <w:r>
+        <w:rPr>
+          <w:rFonts w:cs="Calibri"/>
+          <w:sz w:val="26"/>
+          <w:szCs w:val="26"/>
+        </w:rPr>
+        <w:t>G</w:t>
+      </w:r>
+      <w:r>
+        <w:rPr>
+          <w:rFonts w:cs="Calibri"/>
+          <w:sz w:val="26"/>
+          <w:szCs w:val="26"/>
+        </w:rPr>
+        <w:t xml:space="preserve">ame </w:t>
+      </w:r>
+      <w:r>
+        <w:rPr>
+          <w:rFonts w:cs="Calibri"/>
+          <w:sz w:val="26"/>
+          <w:szCs w:val="26"/>
+        </w:rPr>
+        <w:t>A</w:t>
+      </w:r>
+      <w:r>
+        <w:rPr>
+          <w:rFonts w:cs="Calibri"/>
+          <w:sz w:val="26"/>
+          <w:szCs w:val="26"/>
+        </w:rPr>
+        <w:t>rt (</w:t>
+      </w:r>
+      <w:hyperlink r:id="rId29" w:history="1">
+        <w:r>
+          <w:rPr>
+            <w:rStyle w:val="Hyperlink"/>
+            <w:rFonts w:cs="Calibri"/>
+            <w:sz w:val="26"/>
+            <w:szCs w:val="26"/>
+          </w:rPr>
+          <w:t>http://www.opengameart.org</w:t>
+        </w:r>
+      </w:hyperlink>
+      <w:r>
+        <w:rPr>
+          <w:rFonts w:cs="Calibri"/>
+          <w:sz w:val="26"/>
+          <w:szCs w:val="26"/>
+        </w:rPr>
+        <w:t>)</w:t>
+      </w:r>
+    </w:p>
+    <w:p>
+      <w:pPr>
+        <w:pStyle w:val="DefaultText"/>
+        <w:numPr>
+          <w:ilvl w:val="0"/>
+          <w:numId w:val="4"/>
+        </w:numPr>
+        <w:spacing w:before="240" w:line="360" w:lineRule="auto"/>
+        <w:ind w:hanging="436"/>
+        <w:jc w:val="both"/>
+        <w:rPr>
+          <w:rFonts w:cs="Calibri"/>
+          <w:sz w:val="26"/>
+          <w:szCs w:val="26"/>
+        </w:rPr>
+      </w:pPr>
+      <w:r>
+        <w:rPr>
+          <w:sz w:val="26"/>
+          <w:szCs w:val="26"/>
+        </w:rPr>
+        <w:t>Sprite Land (</w:t>
+      </w:r>
+      <w:hyperlink r:id="rId30" w:history="1">
+        <w:r>
+          <w:rPr>
+            <w:rStyle w:val="Hyperlink"/>
+            <w:rFonts w:cs="Calibri"/>
+            <w:sz w:val="26"/>
+            <w:szCs w:val="26"/>
           </w:rPr>
           <w:t>http://www.spriteland.com</w:t>
         </w:r>
       </w:hyperlink>
       <w:r>
         <w:rPr>
-          <w:rFonts w:cs="Calibri"/>
-          <w:sz w:val="24"/>
-          <w:szCs w:val="40"/>
-        </w:rPr>
-        <w:t xml:space="preserve"> </w:t>
+          <w:rStyle w:val="Hyperlink"/>
+          <w:rFonts w:cs="Calibri"/>
+          <w:sz w:val="26"/>
+          <w:szCs w:val="26"/>
+        </w:rPr>
+        <w:t>)</w:t>
+      </w:r>
+    </w:p>
+    <w:p>
+      <w:pPr>
+        <w:pStyle w:val="DefaultText"/>
+        <w:numPr>
+          <w:ilvl w:val="0"/>
+          <w:numId w:val="4"/>
+        </w:numPr>
+        <w:spacing w:before="240" w:line="360" w:lineRule="auto"/>
+        <w:ind w:hanging="436"/>
+        <w:jc w:val="both"/>
+        <w:rPr>
+          <w:rFonts w:cs="Calibri"/>
+          <w:sz w:val="26"/>
+          <w:szCs w:val="26"/>
+        </w:rPr>
+      </w:pPr>
+      <w:r>
+        <w:rPr>
+          <w:rFonts w:cs="Calibri"/>
+          <w:sz w:val="26"/>
+          <w:szCs w:val="26"/>
+        </w:rPr>
+        <w:t>Stack</w:t>
+      </w:r>
+      <w:r>
+        <w:rPr>
+          <w:rFonts w:cs="Calibri"/>
+          <w:sz w:val="26"/>
+          <w:szCs w:val="26"/>
+        </w:rPr>
+        <w:t xml:space="preserve"> O</w:t>
+      </w:r>
+      <w:r>
+        <w:rPr>
+          <w:rFonts w:cs="Calibri"/>
+          <w:sz w:val="26"/>
+          <w:szCs w:val="26"/>
+        </w:rPr>
+        <w:t>verflow (</w:t>
+      </w:r>
+      <w:hyperlink r:id="rId31" w:history="1">
+        <w:r>
+          <w:rPr>
+            <w:rStyle w:val="Hyperlink"/>
+            <w:sz w:val="26"/>
+            <w:szCs w:val="26"/>
+          </w:rPr>
+          <w:t>http://www.stackoverflow.com</w:t>
+        </w:r>
+      </w:hyperlink>
+      <w:r>
+        <w:rPr>
+          <w:rFonts w:cs="Calibri"/>
+          <w:sz w:val="26"/>
+          <w:szCs w:val="26"/>
+        </w:rPr>
+        <w:t>)</w:t>
       </w:r>
     </w:p>
     <w:p>
@@ -7606,7 +9209,7 @@
         <w:bCs/>
         <w:noProof/>
       </w:rPr>
-      <w:t>11</w:t>
+      <w:t>2</w:t>
     </w:r>
     <w:r>
       <w:rPr>
@@ -11378,7 +12981,7 @@
 </file>
 
 <file path=customXml/itemProps1.xml><?xml version="1.0" encoding="utf-8"?>
-<ds:datastoreItem xmlns:ds="http://schemas.openxmlformats.org/officeDocument/2006/customXml" ds:itemID="{9D51DF37-61E4-449D-B263-7048E926D165}">
+<ds:datastoreItem xmlns:ds="http://schemas.openxmlformats.org/officeDocument/2006/customXml" ds:itemID="{BF1101D6-8619-431D-8477-C996082609B5}">
   <ds:schemaRefs>
     <ds:schemaRef ds:uri="http://schemas.openxmlformats.org/officeDocument/2006/bibliography"/>
   </ds:schemaRefs>

</xml_diff>